<commit_message>
finished binomial expansion tests
</commit_message>
<xml_diff>
--- a/Figures_Tables/ranova_PVE/ranovas_allyears.docx
+++ b/Figures_Tables/ranova_PVE/ranovas_allyears.docx
@@ -8,6 +8,9 @@
           <w:rFonts w:ascii="Arial" w:hAnsi="Arial" w:cs="Arial"/>
         </w:rPr>
       </w:pPr>
+      <w:bookmarkStart w:id="0" w:name="_Hlk116911196"/>
+      <w:commentRangeStart w:id="1"/>
+      <w:commentRangeStart w:id="2"/>
       <w:r>
         <w:rPr>
           <w:rFonts w:ascii="Arial" w:hAnsi="Arial" w:cs="Arial"/>
@@ -28,7 +31,22 @@
         </w:rPr>
         <w:t>Heritable genetic variation among families and populations</w:t>
       </w:r>
+      <w:commentRangeEnd w:id="1"/>
+      <w:r>
+        <w:rPr>
+          <w:rStyle w:val="CommentReference"/>
+        </w:rPr>
+        <w:commentReference w:id="1"/>
+      </w:r>
+      <w:commentRangeEnd w:id="2"/>
+      <w:r>
+        <w:rPr>
+          <w:rStyle w:val="CommentReference"/>
+        </w:rPr>
+        <w:commentReference w:id="2"/>
+      </w:r>
     </w:p>
+    <w:bookmarkEnd w:id="0"/>
     <w:p>
       <w:pPr>
         <w:rPr>
@@ -79,7 +97,21 @@
         <w:rPr>
           <w:rFonts w:ascii="Arial" w:hAnsi="Arial" w:cs="Arial"/>
         </w:rPr>
-        <w:t>Values for last year included (e.g. relative growth rate measured 2019-2021; 2021 values are below)</w:t>
+        <w:t>Values for last year included (</w:t>
+      </w:r>
+      <w:proofErr w:type="gramStart"/>
+      <w:r>
+        <w:rPr>
+          <w:rFonts w:ascii="Arial" w:hAnsi="Arial" w:cs="Arial"/>
+        </w:rPr>
+        <w:t>e.g.</w:t>
+      </w:r>
+      <w:proofErr w:type="gramEnd"/>
+      <w:r>
+        <w:rPr>
+          <w:rFonts w:ascii="Arial" w:hAnsi="Arial" w:cs="Arial"/>
+        </w:rPr>
+        <w:t xml:space="preserve"> relative growth rate measured 2019-2021; 2021 values are below)</w:t>
       </w:r>
     </w:p>
     <w:tbl>
@@ -1827,8 +1859,20 @@
                 <w:sz w:val="20"/>
                 <w:szCs w:val="20"/>
               </w:rPr>
-              <w:t>Danaus plexippus</w:t>
-            </w:r>
+              <w:t xml:space="preserve">Danaus </w:t>
+            </w:r>
+            <w:proofErr w:type="spellStart"/>
+            <w:r>
+              <w:rPr>
+                <w:rFonts w:ascii="Arial" w:hAnsi="Arial" w:cs="Arial"/>
+                <w:i/>
+                <w:iCs/>
+                <w:sz w:val="20"/>
+                <w:szCs w:val="20"/>
+              </w:rPr>
+              <w:t>plexippus</w:t>
+            </w:r>
+            <w:proofErr w:type="spellEnd"/>
             <w:r>
               <w:rPr>
                 <w:rFonts w:ascii="Arial" w:hAnsi="Arial" w:cs="Arial"/>
@@ -1999,6 +2043,7 @@
                 <w:szCs w:val="20"/>
               </w:rPr>
             </w:pPr>
+            <w:proofErr w:type="spellStart"/>
             <w:r>
               <w:rPr>
                 <w:rFonts w:ascii="Arial" w:hAnsi="Arial" w:cs="Arial"/>
@@ -2007,7 +2052,40 @@
                 <w:sz w:val="20"/>
                 <w:szCs w:val="20"/>
               </w:rPr>
-              <w:t xml:space="preserve">Labidomera clivicollis </w:t>
+              <w:t>Labidomera</w:t>
+            </w:r>
+            <w:proofErr w:type="spellEnd"/>
+            <w:r>
+              <w:rPr>
+                <w:rFonts w:ascii="Arial" w:hAnsi="Arial" w:cs="Arial"/>
+                <w:i/>
+                <w:iCs/>
+                <w:sz w:val="20"/>
+                <w:szCs w:val="20"/>
+              </w:rPr>
+              <w:t xml:space="preserve"> </w:t>
+            </w:r>
+            <w:proofErr w:type="spellStart"/>
+            <w:r>
+              <w:rPr>
+                <w:rFonts w:ascii="Arial" w:hAnsi="Arial" w:cs="Arial"/>
+                <w:i/>
+                <w:iCs/>
+                <w:sz w:val="20"/>
+                <w:szCs w:val="20"/>
+              </w:rPr>
+              <w:t>clivicollis</w:t>
+            </w:r>
+            <w:proofErr w:type="spellEnd"/>
+            <w:r>
+              <w:rPr>
+                <w:rFonts w:ascii="Arial" w:hAnsi="Arial" w:cs="Arial"/>
+                <w:i/>
+                <w:iCs/>
+                <w:sz w:val="20"/>
+                <w:szCs w:val="20"/>
+              </w:rPr>
+              <w:t xml:space="preserve"> </w:t>
             </w:r>
             <w:r>
               <w:rPr>
@@ -2171,6 +2249,7 @@
                 <w:szCs w:val="20"/>
               </w:rPr>
             </w:pPr>
+            <w:proofErr w:type="spellStart"/>
             <w:r>
               <w:rPr>
                 <w:rFonts w:ascii="Arial" w:hAnsi="Arial" w:cs="Arial"/>
@@ -2179,8 +2258,31 @@
                 <w:sz w:val="20"/>
                 <w:szCs w:val="20"/>
               </w:rPr>
-              <w:t>Liriomyza asclepiadis</w:t>
-            </w:r>
+              <w:t>Liriomyza</w:t>
+            </w:r>
+            <w:proofErr w:type="spellEnd"/>
+            <w:r>
+              <w:rPr>
+                <w:rFonts w:ascii="Arial" w:hAnsi="Arial" w:cs="Arial"/>
+                <w:i/>
+                <w:iCs/>
+                <w:sz w:val="20"/>
+                <w:szCs w:val="20"/>
+              </w:rPr>
+              <w:t xml:space="preserve"> </w:t>
+            </w:r>
+            <w:proofErr w:type="spellStart"/>
+            <w:r>
+              <w:rPr>
+                <w:rFonts w:ascii="Arial" w:hAnsi="Arial" w:cs="Arial"/>
+                <w:i/>
+                <w:iCs/>
+                <w:sz w:val="20"/>
+                <w:szCs w:val="20"/>
+              </w:rPr>
+              <w:t>asclepiadis</w:t>
+            </w:r>
+            <w:proofErr w:type="spellEnd"/>
             <w:r>
               <w:rPr>
                 <w:rFonts w:ascii="Arial" w:hAnsi="Arial" w:cs="Arial"/>
@@ -4314,7 +4416,7 @@
               </w:rPr>
               <w:t>4.85</w:t>
             </w:r>
-            <w:commentRangeStart w:id="0"/>
+            <w:commentRangeStart w:id="3"/>
             <w:r>
               <w:rPr>
                 <w:rFonts w:ascii="Arial" w:hAnsi="Arial" w:cs="Arial"/>
@@ -4323,12 +4425,12 @@
               </w:rPr>
               <w:t>5</w:t>
             </w:r>
-            <w:commentRangeEnd w:id="0"/>
+            <w:commentRangeEnd w:id="3"/>
             <w:r>
               <w:rPr>
                 <w:rStyle w:val="CommentReference"/>
               </w:rPr>
-              <w:commentReference w:id="0"/>
+              <w:commentReference w:id="3"/>
             </w:r>
           </w:p>
         </w:tc>
@@ -4981,7 +5083,21 @@
           <w:rFonts w:ascii="Arial" w:hAnsi="Arial" w:cs="Arial"/>
         </w:rPr>
         <w:lastRenderedPageBreak/>
-        <w:t>*Variables were analyzed with generalized linear mixed models. PVE was calculated as: random effect variance/(random effect variance + residual variance) with the</w:t>
+        <w:t>*Variables were analyzed with generalized linear mixed models. PVE was calculated as: random effect variance</w:t>
+      </w:r>
+      <w:proofErr w:type="gramStart"/>
+      <w:r>
+        <w:rPr>
+          <w:rFonts w:ascii="Arial" w:hAnsi="Arial" w:cs="Arial"/>
+        </w:rPr>
+        <w:t>/(</w:t>
+      </w:r>
+      <w:proofErr w:type="gramEnd"/>
+      <w:r>
+        <w:rPr>
+          <w:rFonts w:ascii="Arial" w:hAnsi="Arial" w:cs="Arial"/>
+        </w:rPr>
+        <w:t>random effect variance + residual variance) with the</w:t>
       </w:r>
       <w:r>
         <w:rPr>
@@ -4989,13 +5105,23 @@
         </w:rPr>
         <w:t xml:space="preserve"> </w:t>
       </w:r>
+      <w:proofErr w:type="spellStart"/>
       <w:r>
         <w:rPr>
           <w:rFonts w:ascii="Arial" w:hAnsi="Arial" w:cs="Arial"/>
           <w:i/>
           <w:iCs/>
         </w:rPr>
-        <w:t>get_variance()</w:t>
+        <w:t>get_variance</w:t>
+      </w:r>
+      <w:proofErr w:type="spellEnd"/>
+      <w:r>
+        <w:rPr>
+          <w:rFonts w:ascii="Arial" w:hAnsi="Arial" w:cs="Arial"/>
+          <w:i/>
+          <w:iCs/>
+        </w:rPr>
+        <w:t>()</w:t>
       </w:r>
       <w:r>
         <w:rPr>
@@ -5027,15 +5153,39 @@
         <w:rPr>
           <w:rFonts w:ascii="Arial" w:hAnsi="Arial" w:cs="Arial"/>
         </w:rPr>
-        <w:t xml:space="preserve">random effect variance/(random effect variance + residual variance) with the </w:t>
+        <w:t>random effect variance</w:t>
       </w:r>
+      <w:proofErr w:type="gramStart"/>
+      <w:r>
+        <w:rPr>
+          <w:rFonts w:ascii="Arial" w:hAnsi="Arial" w:cs="Arial"/>
+        </w:rPr>
+        <w:t>/(</w:t>
+      </w:r>
+      <w:proofErr w:type="gramEnd"/>
+      <w:r>
+        <w:rPr>
+          <w:rFonts w:ascii="Arial" w:hAnsi="Arial" w:cs="Arial"/>
+        </w:rPr>
+        <w:t xml:space="preserve">random effect variance + residual variance) with the </w:t>
+      </w:r>
+      <w:proofErr w:type="spellStart"/>
       <w:r>
         <w:rPr>
           <w:rFonts w:ascii="Arial" w:hAnsi="Arial" w:cs="Arial"/>
           <w:i/>
           <w:iCs/>
         </w:rPr>
-        <w:t>VarCorr()</w:t>
+        <w:t>VarCorr</w:t>
+      </w:r>
+      <w:proofErr w:type="spellEnd"/>
+      <w:r>
+        <w:rPr>
+          <w:rFonts w:ascii="Arial" w:hAnsi="Arial" w:cs="Arial"/>
+          <w:i/>
+          <w:iCs/>
+        </w:rPr>
+        <w:t>()</w:t>
       </w:r>
       <w:r>
         <w:rPr>
@@ -5170,7 +5320,21 @@
         <w:rPr>
           <w:rFonts w:ascii="Arial" w:hAnsi="Arial" w:cs="Arial"/>
         </w:rPr>
-        <w:t>Values for last year included (e.g. relative growth rate measured 2019-2021; 2021 values are below)</w:t>
+        <w:t>Values for last year included (</w:t>
+      </w:r>
+      <w:proofErr w:type="gramStart"/>
+      <w:r>
+        <w:rPr>
+          <w:rFonts w:ascii="Arial" w:hAnsi="Arial" w:cs="Arial"/>
+        </w:rPr>
+        <w:t>e.g.</w:t>
+      </w:r>
+      <w:proofErr w:type="gramEnd"/>
+      <w:r>
+        <w:rPr>
+          <w:rFonts w:ascii="Arial" w:hAnsi="Arial" w:cs="Arial"/>
+        </w:rPr>
+        <w:t xml:space="preserve"> relative growth rate measured 2019-2021; 2021 values are below)</w:t>
       </w:r>
     </w:p>
     <w:tbl>
@@ -6910,8 +7074,20 @@
                 <w:sz w:val="20"/>
                 <w:szCs w:val="20"/>
               </w:rPr>
-              <w:t>Danaus plexippus</w:t>
-            </w:r>
+              <w:t xml:space="preserve">Danaus </w:t>
+            </w:r>
+            <w:proofErr w:type="spellStart"/>
+            <w:r>
+              <w:rPr>
+                <w:rFonts w:ascii="Arial" w:hAnsi="Arial" w:cs="Arial"/>
+                <w:i/>
+                <w:iCs/>
+                <w:sz w:val="20"/>
+                <w:szCs w:val="20"/>
+              </w:rPr>
+              <w:t>plexippus</w:t>
+            </w:r>
+            <w:proofErr w:type="spellEnd"/>
             <w:r>
               <w:rPr>
                 <w:rFonts w:ascii="Arial" w:hAnsi="Arial" w:cs="Arial"/>
@@ -7074,6 +7250,7 @@
                 <w:szCs w:val="20"/>
               </w:rPr>
             </w:pPr>
+            <w:proofErr w:type="spellStart"/>
             <w:r>
               <w:rPr>
                 <w:rFonts w:ascii="Arial" w:hAnsi="Arial" w:cs="Arial"/>
@@ -7082,7 +7259,40 @@
                 <w:sz w:val="20"/>
                 <w:szCs w:val="20"/>
               </w:rPr>
-              <w:t xml:space="preserve">Labidomera clivicollis </w:t>
+              <w:t>Labidomera</w:t>
+            </w:r>
+            <w:proofErr w:type="spellEnd"/>
+            <w:r>
+              <w:rPr>
+                <w:rFonts w:ascii="Arial" w:hAnsi="Arial" w:cs="Arial"/>
+                <w:i/>
+                <w:iCs/>
+                <w:sz w:val="20"/>
+                <w:szCs w:val="20"/>
+              </w:rPr>
+              <w:t xml:space="preserve"> </w:t>
+            </w:r>
+            <w:proofErr w:type="spellStart"/>
+            <w:r>
+              <w:rPr>
+                <w:rFonts w:ascii="Arial" w:hAnsi="Arial" w:cs="Arial"/>
+                <w:i/>
+                <w:iCs/>
+                <w:sz w:val="20"/>
+                <w:szCs w:val="20"/>
+              </w:rPr>
+              <w:t>clivicollis</w:t>
+            </w:r>
+            <w:proofErr w:type="spellEnd"/>
+            <w:r>
+              <w:rPr>
+                <w:rFonts w:ascii="Arial" w:hAnsi="Arial" w:cs="Arial"/>
+                <w:i/>
+                <w:iCs/>
+                <w:sz w:val="20"/>
+                <w:szCs w:val="20"/>
+              </w:rPr>
+              <w:t xml:space="preserve"> </w:t>
             </w:r>
             <w:r>
               <w:rPr>
@@ -7247,6 +7457,7 @@
                 <w:szCs w:val="20"/>
               </w:rPr>
             </w:pPr>
+            <w:proofErr w:type="spellStart"/>
             <w:r>
               <w:rPr>
                 <w:rFonts w:ascii="Arial" w:hAnsi="Arial" w:cs="Arial"/>
@@ -7255,8 +7466,31 @@
                 <w:sz w:val="20"/>
                 <w:szCs w:val="20"/>
               </w:rPr>
-              <w:t>Liriomyza asclepiadis</w:t>
-            </w:r>
+              <w:t>Liriomyza</w:t>
+            </w:r>
+            <w:proofErr w:type="spellEnd"/>
+            <w:r>
+              <w:rPr>
+                <w:rFonts w:ascii="Arial" w:hAnsi="Arial" w:cs="Arial"/>
+                <w:i/>
+                <w:iCs/>
+                <w:sz w:val="20"/>
+                <w:szCs w:val="20"/>
+              </w:rPr>
+              <w:t xml:space="preserve"> </w:t>
+            </w:r>
+            <w:proofErr w:type="spellStart"/>
+            <w:r>
+              <w:rPr>
+                <w:rFonts w:ascii="Arial" w:hAnsi="Arial" w:cs="Arial"/>
+                <w:i/>
+                <w:iCs/>
+                <w:sz w:val="20"/>
+                <w:szCs w:val="20"/>
+              </w:rPr>
+              <w:t>asclepiadis</w:t>
+            </w:r>
+            <w:proofErr w:type="spellEnd"/>
             <w:r>
               <w:rPr>
                 <w:rFonts w:ascii="Arial" w:hAnsi="Arial" w:cs="Arial"/>
@@ -10087,7 +10321,21 @@
         <w:rPr>
           <w:rFonts w:ascii="Arial" w:hAnsi="Arial" w:cs="Arial"/>
         </w:rPr>
-        <w:t>Values for last year included (e.g. relative growth rate measured 2019-2021; 2021 values are below)</w:t>
+        <w:t>Values for last year included (</w:t>
+      </w:r>
+      <w:proofErr w:type="gramStart"/>
+      <w:r>
+        <w:rPr>
+          <w:rFonts w:ascii="Arial" w:hAnsi="Arial" w:cs="Arial"/>
+        </w:rPr>
+        <w:t>e.g.</w:t>
+      </w:r>
+      <w:proofErr w:type="gramEnd"/>
+      <w:r>
+        <w:rPr>
+          <w:rFonts w:ascii="Arial" w:hAnsi="Arial" w:cs="Arial"/>
+        </w:rPr>
+        <w:t xml:space="preserve"> relative growth rate measured 2019-2021; 2021 values are below)</w:t>
       </w:r>
     </w:p>
     <w:tbl>
@@ -11803,8 +12051,20 @@
                 <w:sz w:val="20"/>
                 <w:szCs w:val="20"/>
               </w:rPr>
-              <w:t>Danaus plexippus</w:t>
-            </w:r>
+              <w:t xml:space="preserve">Danaus </w:t>
+            </w:r>
+            <w:proofErr w:type="spellStart"/>
+            <w:r>
+              <w:rPr>
+                <w:rFonts w:ascii="Arial" w:hAnsi="Arial" w:cs="Arial"/>
+                <w:i/>
+                <w:iCs/>
+                <w:sz w:val="20"/>
+                <w:szCs w:val="20"/>
+              </w:rPr>
+              <w:t>plexippus</w:t>
+            </w:r>
+            <w:proofErr w:type="spellEnd"/>
             <w:r>
               <w:rPr>
                 <w:rFonts w:ascii="Arial" w:hAnsi="Arial" w:cs="Arial"/>
@@ -11967,6 +12227,7 @@
                 <w:szCs w:val="20"/>
               </w:rPr>
             </w:pPr>
+            <w:proofErr w:type="spellStart"/>
             <w:r>
               <w:rPr>
                 <w:rFonts w:ascii="Arial" w:hAnsi="Arial" w:cs="Arial"/>
@@ -11975,7 +12236,40 @@
                 <w:sz w:val="20"/>
                 <w:szCs w:val="20"/>
               </w:rPr>
-              <w:t xml:space="preserve">Labidomera clivicollis </w:t>
+              <w:t>Labidomera</w:t>
+            </w:r>
+            <w:proofErr w:type="spellEnd"/>
+            <w:r>
+              <w:rPr>
+                <w:rFonts w:ascii="Arial" w:hAnsi="Arial" w:cs="Arial"/>
+                <w:i/>
+                <w:iCs/>
+                <w:sz w:val="20"/>
+                <w:szCs w:val="20"/>
+              </w:rPr>
+              <w:t xml:space="preserve"> </w:t>
+            </w:r>
+            <w:proofErr w:type="spellStart"/>
+            <w:r>
+              <w:rPr>
+                <w:rFonts w:ascii="Arial" w:hAnsi="Arial" w:cs="Arial"/>
+                <w:i/>
+                <w:iCs/>
+                <w:sz w:val="20"/>
+                <w:szCs w:val="20"/>
+              </w:rPr>
+              <w:t>clivicollis</w:t>
+            </w:r>
+            <w:proofErr w:type="spellEnd"/>
+            <w:r>
+              <w:rPr>
+                <w:rFonts w:ascii="Arial" w:hAnsi="Arial" w:cs="Arial"/>
+                <w:i/>
+                <w:iCs/>
+                <w:sz w:val="20"/>
+                <w:szCs w:val="20"/>
+              </w:rPr>
+              <w:t xml:space="preserve"> </w:t>
             </w:r>
             <w:r>
               <w:rPr>
@@ -12140,6 +12434,7 @@
                 <w:szCs w:val="20"/>
               </w:rPr>
             </w:pPr>
+            <w:proofErr w:type="spellStart"/>
             <w:r>
               <w:rPr>
                 <w:rFonts w:ascii="Arial" w:hAnsi="Arial" w:cs="Arial"/>
@@ -12148,8 +12443,31 @@
                 <w:sz w:val="20"/>
                 <w:szCs w:val="20"/>
               </w:rPr>
-              <w:t>Liriomyza asclepiadis</w:t>
-            </w:r>
+              <w:t>Liriomyza</w:t>
+            </w:r>
+            <w:proofErr w:type="spellEnd"/>
+            <w:r>
+              <w:rPr>
+                <w:rFonts w:ascii="Arial" w:hAnsi="Arial" w:cs="Arial"/>
+                <w:i/>
+                <w:iCs/>
+                <w:sz w:val="20"/>
+                <w:szCs w:val="20"/>
+              </w:rPr>
+              <w:t xml:space="preserve"> </w:t>
+            </w:r>
+            <w:proofErr w:type="spellStart"/>
+            <w:r>
+              <w:rPr>
+                <w:rFonts w:ascii="Arial" w:hAnsi="Arial" w:cs="Arial"/>
+                <w:i/>
+                <w:iCs/>
+                <w:sz w:val="20"/>
+                <w:szCs w:val="20"/>
+              </w:rPr>
+              <w:t>asclepiadis</w:t>
+            </w:r>
+            <w:proofErr w:type="spellEnd"/>
             <w:r>
               <w:rPr>
                 <w:rFonts w:ascii="Arial" w:hAnsi="Arial" w:cs="Arial"/>
@@ -14863,7 +15181,39 @@
 
 <file path=word/comments.xml><?xml version="1.0" encoding="utf-8"?>
 <w:comments xmlns:wpc="http://schemas.microsoft.com/office/word/2010/wordprocessingCanvas" xmlns:cx="http://schemas.microsoft.com/office/drawing/2014/chartex" xmlns:cx1="http://schemas.microsoft.com/office/drawing/2015/9/8/chartex" xmlns:cx2="http://schemas.microsoft.com/office/drawing/2015/10/21/chartex" xmlns:cx3="http://schemas.microsoft.com/office/drawing/2016/5/9/chartex" xmlns:cx4="http://schemas.microsoft.com/office/drawing/2016/5/10/chartex" xmlns:cx5="http://schemas.microsoft.com/office/drawing/2016/5/11/chartex" xmlns:cx6="http://schemas.microsoft.com/office/drawing/2016/5/12/chartex" xmlns:cx7="http://schemas.microsoft.com/office/drawing/2016/5/13/chartex" xmlns:cx8="http://schemas.microsoft.com/office/drawing/2016/5/14/chartex" xmlns:mc="http://schemas.openxmlformats.org/markup-compatibility/2006" xmlns:aink="http://schemas.microsoft.com/office/drawing/2016/ink" xmlns:am3d="http://schemas.microsoft.com/office/drawing/2017/model3d" xmlns:o="urn:schemas-microsoft-com:office:office" xmlns:oel="http://schemas.microsoft.com/office/2019/extlst" xmlns:r="http://schemas.openxmlformats.org/officeDocument/2006/relationships" xmlns:m="http://schemas.openxmlformats.org/officeDocument/2006/math" xmlns:v="urn:schemas-microsoft-com:vml" xmlns:wp14="http://schemas.microsoft.com/office/word/2010/wordprocessingDrawing" xmlns:wp="http://schemas.openxmlformats.org/drawingml/2006/wordprocessingDrawing" xmlns:w10="urn:schemas-microsoft-com:office:word" xmlns:w="http://schemas.openxmlformats.org/wordprocessingml/2006/main" xmlns:w14="http://schemas.microsoft.com/office/word/2010/wordml" xmlns:w15="http://schemas.microsoft.com/office/word/2012/wordml" xmlns:w16cex="http://schemas.microsoft.com/office/word/2018/wordml/cex" xmlns:w16cid="http://schemas.microsoft.com/office/word/2016/wordml/cid" xmlns:w16="http://schemas.microsoft.com/office/word/2018/wordml" xmlns:w16sdtdh="http://schemas.microsoft.com/office/word/2020/wordml/sdtdatahash" xmlns:w16se="http://schemas.microsoft.com/office/word/2015/wordml/symex" xmlns:wpg="http://schemas.microsoft.com/office/word/2010/wordprocessingGroup" xmlns:wpi="http://schemas.microsoft.com/office/word/2010/wordprocessingInk" xmlns:wne="http://schemas.microsoft.com/office/word/2006/wordml" xmlns:wps="http://schemas.microsoft.com/office/word/2010/wordprocessingShape" mc:Ignorable="w14 w15 w16se w16cid w16 w16cex w16sdtdh wp14">
-  <w:comment w:id="0" w:author="Sophie Breitbart" w:date="2022-09-29T08:28:00Z" w:initials="SB">
+  <w:comment w:id="1" w:author="Sophie Breitbart" w:date="2022-10-17T14:59:00Z" w:initials="SB">
+    <w:p>
+      <w:pPr>
+        <w:pStyle w:val="CommentText"/>
+      </w:pPr>
+      <w:r>
+        <w:rPr>
+          <w:rStyle w:val="CommentReference"/>
+        </w:rPr>
+        <w:annotationRef/>
+      </w:r>
+      <w:r>
+        <w:t>Change to explain PVE for starred variables from lmers</w:t>
+      </w:r>
+    </w:p>
+  </w:comment>
+  <w:comment w:id="2" w:author="Sophie Breitbart" w:date="2022-10-17T14:59:00Z" w:initials="SB">
+    <w:p>
+      <w:pPr>
+        <w:pStyle w:val="CommentText"/>
+      </w:pPr>
+      <w:r>
+        <w:rPr>
+          <w:rStyle w:val="CommentReference"/>
+        </w:rPr>
+        <w:annotationRef/>
+      </w:r>
+      <w:r>
+        <w:t>And change PVEs</w:t>
+      </w:r>
+    </w:p>
+  </w:comment>
+  <w:comment w:id="3" w:author="Sophie Breitbart" w:date="2022-09-29T08:28:00Z" w:initials="SB">
     <w:p>
       <w:pPr>
         <w:pStyle w:val="CommentText"/>
@@ -14884,18 +15234,24 @@
 
 <file path=word/commentsExtended.xml><?xml version="1.0" encoding="utf-8"?>
 <w15:commentsEx xmlns:wpc="http://schemas.microsoft.com/office/word/2010/wordprocessingCanvas" xmlns:cx="http://schemas.microsoft.com/office/drawing/2014/chartex" xmlns:cx1="http://schemas.microsoft.com/office/drawing/2015/9/8/chartex" xmlns:cx2="http://schemas.microsoft.com/office/drawing/2015/10/21/chartex" xmlns:cx3="http://schemas.microsoft.com/office/drawing/2016/5/9/chartex" xmlns:cx4="http://schemas.microsoft.com/office/drawing/2016/5/10/chartex" xmlns:cx5="http://schemas.microsoft.com/office/drawing/2016/5/11/chartex" xmlns:cx6="http://schemas.microsoft.com/office/drawing/2016/5/12/chartex" xmlns:cx7="http://schemas.microsoft.com/office/drawing/2016/5/13/chartex" xmlns:cx8="http://schemas.microsoft.com/office/drawing/2016/5/14/chartex" xmlns:mc="http://schemas.openxmlformats.org/markup-compatibility/2006" xmlns:aink="http://schemas.microsoft.com/office/drawing/2016/ink" xmlns:am3d="http://schemas.microsoft.com/office/drawing/2017/model3d" xmlns:o="urn:schemas-microsoft-com:office:office" xmlns:oel="http://schemas.microsoft.com/office/2019/extlst" xmlns:r="http://schemas.openxmlformats.org/officeDocument/2006/relationships" xmlns:m="http://schemas.openxmlformats.org/officeDocument/2006/math" xmlns:v="urn:schemas-microsoft-com:vml" xmlns:wp14="http://schemas.microsoft.com/office/word/2010/wordprocessingDrawing" xmlns:wp="http://schemas.openxmlformats.org/drawingml/2006/wordprocessingDrawing" xmlns:w10="urn:schemas-microsoft-com:office:word" xmlns:w="http://schemas.openxmlformats.org/wordprocessingml/2006/main" xmlns:w14="http://schemas.microsoft.com/office/word/2010/wordml" xmlns:w15="http://schemas.microsoft.com/office/word/2012/wordml" xmlns:w16cex="http://schemas.microsoft.com/office/word/2018/wordml/cex" xmlns:w16cid="http://schemas.microsoft.com/office/word/2016/wordml/cid" xmlns:w16="http://schemas.microsoft.com/office/word/2018/wordml" xmlns:w16sdtdh="http://schemas.microsoft.com/office/word/2020/wordml/sdtdatahash" xmlns:w16se="http://schemas.microsoft.com/office/word/2015/wordml/symex" xmlns:wpg="http://schemas.microsoft.com/office/word/2010/wordprocessingGroup" xmlns:wpi="http://schemas.microsoft.com/office/word/2010/wordprocessingInk" xmlns:wne="http://schemas.microsoft.com/office/word/2006/wordml" xmlns:wps="http://schemas.microsoft.com/office/word/2010/wordprocessingShape" mc:Ignorable="w14 w15 w16se w16cid w16 w16cex w16sdtdh wp14">
+  <w15:commentEx w15:paraId="5511CE8B" w15:done="0"/>
+  <w15:commentEx w15:paraId="071EF1AC" w15:paraIdParent="5511CE8B" w15:done="0"/>
   <w15:commentEx w15:paraId="5D73F343" w15:done="0"/>
 </w15:commentsEx>
 </file>
 
 <file path=word/commentsExtensible.xml><?xml version="1.0" encoding="utf-8"?>
 <w16cex:commentsExtensible xmlns:wpc="http://schemas.microsoft.com/office/word/2010/wordprocessingCanvas" xmlns:cx="http://schemas.microsoft.com/office/drawing/2014/chartex" xmlns:cx1="http://schemas.microsoft.com/office/drawing/2015/9/8/chartex" xmlns:cx2="http://schemas.microsoft.com/office/drawing/2015/10/21/chartex" xmlns:cx3="http://schemas.microsoft.com/office/drawing/2016/5/9/chartex" xmlns:cx4="http://schemas.microsoft.com/office/drawing/2016/5/10/chartex" xmlns:cx5="http://schemas.microsoft.com/office/drawing/2016/5/11/chartex" xmlns:cx6="http://schemas.microsoft.com/office/drawing/2016/5/12/chartex" xmlns:cx7="http://schemas.microsoft.com/office/drawing/2016/5/13/chartex" xmlns:cx8="http://schemas.microsoft.com/office/drawing/2016/5/14/chartex" xmlns:mc="http://schemas.openxmlformats.org/markup-compatibility/2006" xmlns:aink="http://schemas.microsoft.com/office/drawing/2016/ink" xmlns:am3d="http://schemas.microsoft.com/office/drawing/2017/model3d" xmlns:o="urn:schemas-microsoft-com:office:office" xmlns:oel="http://schemas.microsoft.com/office/2019/extlst" xmlns:r="http://schemas.openxmlformats.org/officeDocument/2006/relationships" xmlns:m="http://schemas.openxmlformats.org/officeDocument/2006/math" xmlns:v="urn:schemas-microsoft-com:vml" xmlns:wp14="http://schemas.microsoft.com/office/word/2010/wordprocessingDrawing" xmlns:wp="http://schemas.openxmlformats.org/drawingml/2006/wordprocessingDrawing" xmlns:w10="urn:schemas-microsoft-com:office:word" xmlns:w="http://schemas.openxmlformats.org/wordprocessingml/2006/main" xmlns:w14="http://schemas.microsoft.com/office/word/2010/wordml" xmlns:w15="http://schemas.microsoft.com/office/word/2012/wordml" xmlns:w16cex="http://schemas.microsoft.com/office/word/2018/wordml/cex" xmlns:w16cid="http://schemas.microsoft.com/office/word/2016/wordml/cid" xmlns:w16="http://schemas.microsoft.com/office/word/2018/wordml" xmlns:w16sdtdh="http://schemas.microsoft.com/office/word/2020/wordml/sdtdatahash" xmlns:w16se="http://schemas.microsoft.com/office/word/2015/wordml/symex" xmlns:wpg="http://schemas.microsoft.com/office/word/2010/wordprocessingGroup" xmlns:wpi="http://schemas.microsoft.com/office/word/2010/wordprocessingInk" xmlns:wne="http://schemas.microsoft.com/office/word/2006/wordml" xmlns:wps="http://schemas.microsoft.com/office/word/2010/wordprocessingShape" mc:Ignorable="w14 w15 w16se w16cid w16 w16cex w16sdtdh wp14">
+  <w16cex:commentExtensible w16cex:durableId="26F7EC44" w16cex:dateUtc="2022-10-17T18:59:00Z"/>
+  <w16cex:commentExtensible w16cex:durableId="26F7EC49" w16cex:dateUtc="2022-10-17T18:59:00Z"/>
   <w16cex:commentExtensible w16cex:durableId="26DFD5B1" w16cex:dateUtc="2022-09-29T12:28:00Z"/>
 </w16cex:commentsExtensible>
 </file>
 
 <file path=word/commentsIds.xml><?xml version="1.0" encoding="utf-8"?>
 <w16cid:commentsIds xmlns:wpc="http://schemas.microsoft.com/office/word/2010/wordprocessingCanvas" xmlns:cx="http://schemas.microsoft.com/office/drawing/2014/chartex" xmlns:cx1="http://schemas.microsoft.com/office/drawing/2015/9/8/chartex" xmlns:cx2="http://schemas.microsoft.com/office/drawing/2015/10/21/chartex" xmlns:cx3="http://schemas.microsoft.com/office/drawing/2016/5/9/chartex" xmlns:cx4="http://schemas.microsoft.com/office/drawing/2016/5/10/chartex" xmlns:cx5="http://schemas.microsoft.com/office/drawing/2016/5/11/chartex" xmlns:cx6="http://schemas.microsoft.com/office/drawing/2016/5/12/chartex" xmlns:cx7="http://schemas.microsoft.com/office/drawing/2016/5/13/chartex" xmlns:cx8="http://schemas.microsoft.com/office/drawing/2016/5/14/chartex" xmlns:mc="http://schemas.openxmlformats.org/markup-compatibility/2006" xmlns:aink="http://schemas.microsoft.com/office/drawing/2016/ink" xmlns:am3d="http://schemas.microsoft.com/office/drawing/2017/model3d" xmlns:o="urn:schemas-microsoft-com:office:office" xmlns:oel="http://schemas.microsoft.com/office/2019/extlst" xmlns:r="http://schemas.openxmlformats.org/officeDocument/2006/relationships" xmlns:m="http://schemas.openxmlformats.org/officeDocument/2006/math" xmlns:v="urn:schemas-microsoft-com:vml" xmlns:wp14="http://schemas.microsoft.com/office/word/2010/wordprocessingDrawing" xmlns:wp="http://schemas.openxmlformats.org/drawingml/2006/wordprocessingDrawing" xmlns:w10="urn:schemas-microsoft-com:office:word" xmlns:w="http://schemas.openxmlformats.org/wordprocessingml/2006/main" xmlns:w14="http://schemas.microsoft.com/office/word/2010/wordml" xmlns:w15="http://schemas.microsoft.com/office/word/2012/wordml" xmlns:w16cex="http://schemas.microsoft.com/office/word/2018/wordml/cex" xmlns:w16cid="http://schemas.microsoft.com/office/word/2016/wordml/cid" xmlns:w16="http://schemas.microsoft.com/office/word/2018/wordml" xmlns:w16sdtdh="http://schemas.microsoft.com/office/word/2020/wordml/sdtdatahash" xmlns:w16se="http://schemas.microsoft.com/office/word/2015/wordml/symex" xmlns:wpg="http://schemas.microsoft.com/office/word/2010/wordprocessingGroup" xmlns:wpi="http://schemas.microsoft.com/office/word/2010/wordprocessingInk" xmlns:wne="http://schemas.microsoft.com/office/word/2006/wordml" xmlns:wps="http://schemas.microsoft.com/office/word/2010/wordprocessingShape" mc:Ignorable="w14 w15 w16se w16cid w16 w16cex w16sdtdh wp14">
+  <w16cid:commentId w16cid:paraId="5511CE8B" w16cid:durableId="26F7EC44"/>
+  <w16cid:commentId w16cid:paraId="071EF1AC" w16cid:durableId="26F7EC49"/>
   <w16cid:commentId w16cid:paraId="5D73F343" w16cid:durableId="26DFD5B1"/>
 </w16cid:commentsIds>
 </file>

</xml_diff>

<commit_message>
updating ranova tables w/new lmer results from non-Gaussian models
</commit_message>
<xml_diff>
--- a/Figures_Tables/ranova_PVE/ranovas_allyears.docx
+++ b/Figures_Tables/ranova_PVE/ranovas_allyears.docx
@@ -1030,11 +1030,12 @@
             </w:pPr>
             <w:r>
               <w:rPr>
-                <w:rFonts w:ascii="Arial" w:hAnsi="Arial" w:cs="Arial"/>
-                <w:sz w:val="20"/>
-                <w:szCs w:val="20"/>
-              </w:rPr>
-              <w:t>4.631</w:t>
+                <w:rFonts w:ascii="Arial"/>
+                <w:color w:val="000000"/>
+                <w:sz w:val="20"/>
+                <w:szCs w:val="20"/>
+              </w:rPr>
+              <w:t>1.410</w:t>
             </w:r>
           </w:p>
         </w:tc>
@@ -1103,7 +1104,7 @@
                 <w:sz w:val="20"/>
                 <w:szCs w:val="20"/>
               </w:rPr>
-              <w:t>2.419</w:t>
+              <w:t>2.746</w:t>
             </w:r>
           </w:p>
         </w:tc>
@@ -1150,15 +1151,7 @@
                 <w:sz w:val="20"/>
                 <w:szCs w:val="20"/>
               </w:rPr>
-              <w:t>0.0</w:t>
-            </w:r>
-            <w:r>
-              <w:rPr>
-                <w:rFonts w:ascii="Arial" w:hAnsi="Arial" w:cs="Arial"/>
-                <w:sz w:val="20"/>
-                <w:szCs w:val="20"/>
-              </w:rPr>
-              <w:t>32</w:t>
+              <w:t>0.032</w:t>
             </w:r>
           </w:p>
         </w:tc>
@@ -1181,15 +1174,7 @@
                 <w:sz w:val="20"/>
                 <w:szCs w:val="20"/>
               </w:rPr>
-              <w:t>0.4</w:t>
-            </w:r>
-            <w:r>
-              <w:rPr>
-                <w:rFonts w:ascii="Arial" w:hAnsi="Arial" w:cs="Arial"/>
-                <w:sz w:val="20"/>
-                <w:szCs w:val="20"/>
-              </w:rPr>
-              <w:t>29</w:t>
+              <w:t>0.429</w:t>
             </w:r>
           </w:p>
         </w:tc>
@@ -1212,15 +1197,7 @@
                 <w:sz w:val="20"/>
                 <w:szCs w:val="20"/>
               </w:rPr>
-              <w:t>24.</w:t>
-            </w:r>
-            <w:r>
-              <w:rPr>
-                <w:rFonts w:ascii="Arial" w:hAnsi="Arial" w:cs="Arial"/>
-                <w:sz w:val="20"/>
-                <w:szCs w:val="20"/>
-              </w:rPr>
-              <w:t>281</w:t>
+              <w:t>0</w:t>
             </w:r>
           </w:p>
         </w:tc>
@@ -1243,15 +1220,7 @@
                 <w:sz w:val="20"/>
                 <w:szCs w:val="20"/>
               </w:rPr>
-              <w:t>68.</w:t>
-            </w:r>
-            <w:r>
-              <w:rPr>
-                <w:rFonts w:ascii="Arial" w:hAnsi="Arial" w:cs="Arial"/>
-                <w:sz w:val="20"/>
-                <w:szCs w:val="20"/>
-              </w:rPr>
-              <w:t>887</w:t>
+              <w:t>68.887</w:t>
             </w:r>
           </w:p>
         </w:tc>
@@ -1285,31 +1254,25 @@
         <w:tc>
           <w:tcPr>
             <w:tcW w:w="1099" w:type="dxa"/>
-          </w:tcPr>
-          <w:p>
-            <w:pPr>
-              <w:jc w:val="center"/>
-              <w:rPr>
-                <w:rFonts w:ascii="Arial" w:hAnsi="Arial" w:cs="Arial"/>
-                <w:sz w:val="20"/>
-                <w:szCs w:val="20"/>
-              </w:rPr>
-            </w:pPr>
-            <w:r>
-              <w:rPr>
-                <w:rFonts w:ascii="Arial" w:hAnsi="Arial" w:cs="Arial"/>
-                <w:sz w:val="20"/>
-                <w:szCs w:val="20"/>
-              </w:rPr>
-              <w:t>7.7</w:t>
-            </w:r>
-            <w:r>
-              <w:rPr>
-                <w:rFonts w:ascii="Arial" w:hAnsi="Arial" w:cs="Arial"/>
-                <w:sz w:val="20"/>
-                <w:szCs w:val="20"/>
-              </w:rPr>
-              <w:t>55</w:t>
+            <w:vAlign w:val="center"/>
+          </w:tcPr>
+          <w:p>
+            <w:pPr>
+              <w:jc w:val="center"/>
+              <w:rPr>
+                <w:rFonts w:ascii="Arial" w:hAnsi="Arial" w:cs="Arial"/>
+                <w:sz w:val="20"/>
+                <w:szCs w:val="20"/>
+              </w:rPr>
+            </w:pPr>
+            <w:r>
+              <w:rPr>
+                <w:rFonts w:ascii="Arial"/>
+                <w:color w:val="000000"/>
+                <w:sz w:val="20"/>
+                <w:szCs w:val="20"/>
+              </w:rPr>
+              <w:t>6.927</w:t>
             </w:r>
           </w:p>
         </w:tc>
@@ -1398,11 +1361,12 @@
             </w:pPr>
             <w:r>
               <w:rPr>
-                <w:rFonts w:ascii="Arial" w:hAnsi="Arial" w:cs="Arial"/>
-                <w:sz w:val="20"/>
-                <w:szCs w:val="20"/>
-              </w:rPr>
-              <w:t>15.748</w:t>
+                <w:rFonts w:ascii="Arial"/>
+                <w:color w:val="000000"/>
+                <w:sz w:val="20"/>
+                <w:szCs w:val="20"/>
+              </w:rPr>
+              <w:t>0.324</w:t>
             </w:r>
           </w:p>
         </w:tc>
@@ -1459,23 +1423,25 @@
         <w:tc>
           <w:tcPr>
             <w:tcW w:w="1099" w:type="dxa"/>
-          </w:tcPr>
-          <w:p>
-            <w:pPr>
-              <w:jc w:val="center"/>
-              <w:rPr>
-                <w:rFonts w:ascii="Arial" w:hAnsi="Arial" w:cs="Arial"/>
-                <w:sz w:val="20"/>
-                <w:szCs w:val="20"/>
-              </w:rPr>
-            </w:pPr>
-            <w:r>
-              <w:rPr>
-                <w:rFonts w:ascii="Arial" w:hAnsi="Arial" w:cs="Arial"/>
-                <w:sz w:val="20"/>
-                <w:szCs w:val="20"/>
-              </w:rPr>
-              <w:t>4.733</w:t>
+            <w:vAlign w:val="center"/>
+          </w:tcPr>
+          <w:p>
+            <w:pPr>
+              <w:jc w:val="center"/>
+              <w:rPr>
+                <w:rFonts w:ascii="Arial" w:hAnsi="Arial" w:cs="Arial"/>
+                <w:sz w:val="20"/>
+                <w:szCs w:val="20"/>
+              </w:rPr>
+            </w:pPr>
+            <w:r>
+              <w:rPr>
+                <w:rFonts w:ascii="Arial"/>
+                <w:color w:val="000000"/>
+                <w:sz w:val="20"/>
+                <w:szCs w:val="20"/>
+              </w:rPr>
+              <w:t>5.643</w:t>
             </w:r>
           </w:p>
         </w:tc>
@@ -1902,62 +1868,54 @@
                 <w:sz w:val="20"/>
                 <w:szCs w:val="20"/>
               </w:rPr>
+              <w:t>0.004</w:t>
+            </w:r>
+          </w:p>
+        </w:tc>
+        <w:tc>
+          <w:tcPr>
+            <w:tcW w:w="1326" w:type="dxa"/>
+          </w:tcPr>
+          <w:p>
+            <w:pPr>
+              <w:jc w:val="center"/>
+              <w:rPr>
+                <w:rFonts w:ascii="Arial" w:hAnsi="Arial" w:cs="Arial"/>
+                <w:sz w:val="20"/>
+                <w:szCs w:val="20"/>
+              </w:rPr>
+            </w:pPr>
+            <w:r>
+              <w:rPr>
+                <w:rFonts w:ascii="Arial" w:hAnsi="Arial" w:cs="Arial"/>
+                <w:sz w:val="20"/>
+                <w:szCs w:val="20"/>
+              </w:rPr>
+              <w:t>0.4765</w:t>
+            </w:r>
+          </w:p>
+        </w:tc>
+        <w:tc>
+          <w:tcPr>
+            <w:tcW w:w="1047" w:type="dxa"/>
+          </w:tcPr>
+          <w:p>
+            <w:pPr>
+              <w:jc w:val="center"/>
+              <w:rPr>
+                <w:rFonts w:ascii="Arial" w:hAnsi="Arial" w:cs="Arial"/>
+                <w:sz w:val="20"/>
+                <w:szCs w:val="20"/>
+              </w:rPr>
+            </w:pPr>
+            <w:r>
+              <w:rPr>
+                <w:rFonts w:ascii="Arial" w:hAnsi="Arial" w:cs="Arial"/>
+                <w:sz w:val="20"/>
+                <w:szCs w:val="20"/>
+              </w:rPr>
               <w:t>0</w:t>
             </w:r>
-            <w:r>
-              <w:rPr>
-                <w:rFonts w:ascii="Arial" w:hAnsi="Arial" w:cs="Arial"/>
-                <w:sz w:val="20"/>
-                <w:szCs w:val="20"/>
-              </w:rPr>
-              <w:t>.004</w:t>
-            </w:r>
-          </w:p>
-        </w:tc>
-        <w:tc>
-          <w:tcPr>
-            <w:tcW w:w="1326" w:type="dxa"/>
-          </w:tcPr>
-          <w:p>
-            <w:pPr>
-              <w:jc w:val="center"/>
-              <w:rPr>
-                <w:rFonts w:ascii="Arial" w:hAnsi="Arial" w:cs="Arial"/>
-                <w:sz w:val="20"/>
-                <w:szCs w:val="20"/>
-              </w:rPr>
-            </w:pPr>
-            <w:r>
-              <w:rPr>
-                <w:rFonts w:ascii="Arial" w:hAnsi="Arial" w:cs="Arial"/>
-                <w:sz w:val="20"/>
-                <w:szCs w:val="20"/>
-              </w:rPr>
-              <w:t>0.4765</w:t>
-            </w:r>
-          </w:p>
-        </w:tc>
-        <w:tc>
-          <w:tcPr>
-            <w:tcW w:w="1047" w:type="dxa"/>
-          </w:tcPr>
-          <w:p>
-            <w:pPr>
-              <w:jc w:val="center"/>
-              <w:rPr>
-                <w:rFonts w:ascii="Arial" w:hAnsi="Arial" w:cs="Arial"/>
-                <w:sz w:val="20"/>
-                <w:szCs w:val="20"/>
-              </w:rPr>
-            </w:pPr>
-            <w:r>
-              <w:rPr>
-                <w:rFonts w:ascii="Arial" w:hAnsi="Arial" w:cs="Arial"/>
-                <w:sz w:val="20"/>
-                <w:szCs w:val="20"/>
-              </w:rPr>
-              <w:t>NA</w:t>
-            </w:r>
           </w:p>
         </w:tc>
         <w:tc>
@@ -2025,7 +1983,7 @@
                 <w:sz w:val="20"/>
                 <w:szCs w:val="20"/>
               </w:rPr>
-              <w:t>0.083</w:t>
+              <w:t>0</w:t>
             </w:r>
           </w:p>
         </w:tc>
@@ -2146,23 +2104,24 @@
         <w:tc>
           <w:tcPr>
             <w:tcW w:w="1047" w:type="dxa"/>
-          </w:tcPr>
-          <w:p>
-            <w:pPr>
-              <w:jc w:val="center"/>
-              <w:rPr>
-                <w:rFonts w:ascii="Arial" w:hAnsi="Arial" w:cs="Arial"/>
-                <w:sz w:val="20"/>
-                <w:szCs w:val="20"/>
-              </w:rPr>
-            </w:pPr>
-            <w:r>
-              <w:rPr>
-                <w:rFonts w:ascii="Arial" w:hAnsi="Arial" w:cs="Arial"/>
-                <w:sz w:val="20"/>
-                <w:szCs w:val="20"/>
-              </w:rPr>
-              <w:t>NA</w:t>
+            <w:vAlign w:val="center"/>
+          </w:tcPr>
+          <w:p>
+            <w:pPr>
+              <w:jc w:val="center"/>
+              <w:rPr>
+                <w:rFonts w:ascii="Arial" w:hAnsi="Arial" w:cs="Arial"/>
+                <w:sz w:val="20"/>
+                <w:szCs w:val="20"/>
+              </w:rPr>
+            </w:pPr>
+            <w:r>
+              <w:rPr>
+                <w:rFonts w:ascii="Arial" w:hAnsi="Arial" w:cs="Arial"/>
+                <w:sz w:val="20"/>
+                <w:szCs w:val="20"/>
+              </w:rPr>
+              <w:t>0.299</w:t>
             </w:r>
           </w:p>
         </w:tc>
@@ -2231,7 +2190,7 @@
                 <w:sz w:val="20"/>
                 <w:szCs w:val="20"/>
               </w:rPr>
-              <w:t>1</w:t>
+              <w:t>0</w:t>
             </w:r>
           </w:p>
         </w:tc>
@@ -2312,15 +2271,7 @@
                 <w:sz w:val="20"/>
                 <w:szCs w:val="20"/>
               </w:rPr>
-              <w:t>1.3</w:t>
-            </w:r>
-            <w:r>
-              <w:rPr>
-                <w:rFonts w:ascii="Arial" w:hAnsi="Arial" w:cs="Arial"/>
-                <w:sz w:val="20"/>
-                <w:szCs w:val="20"/>
-              </w:rPr>
-              <w:t>17</w:t>
+              <w:t>1.317</w:t>
             </w:r>
           </w:p>
         </w:tc>
@@ -2343,15 +2294,7 @@
                 <w:sz w:val="20"/>
                 <w:szCs w:val="20"/>
               </w:rPr>
-              <w:t>0.125</w:t>
-            </w:r>
-            <w:r>
-              <w:rPr>
-                <w:rFonts w:ascii="Arial" w:hAnsi="Arial" w:cs="Arial"/>
-                <w:sz w:val="20"/>
-                <w:szCs w:val="20"/>
-              </w:rPr>
-              <w:t>5</w:t>
+              <w:t>0.1255</w:t>
             </w:r>
           </w:p>
         </w:tc>
@@ -2374,15 +2317,7 @@
                 <w:sz w:val="20"/>
                 <w:szCs w:val="20"/>
               </w:rPr>
-              <w:t>6.6</w:t>
-            </w:r>
-            <w:r>
-              <w:rPr>
-                <w:rFonts w:ascii="Arial" w:hAnsi="Arial" w:cs="Arial"/>
-                <w:sz w:val="20"/>
-                <w:szCs w:val="20"/>
-              </w:rPr>
-              <w:t>81</w:t>
+              <w:t>1.280</w:t>
             </w:r>
           </w:p>
         </w:tc>
@@ -2405,15 +2340,7 @@
                 <w:sz w:val="20"/>
                 <w:szCs w:val="20"/>
               </w:rPr>
-              <w:t>3.0</w:t>
-            </w:r>
-            <w:r>
-              <w:rPr>
-                <w:rFonts w:ascii="Arial" w:hAnsi="Arial" w:cs="Arial"/>
-                <w:sz w:val="20"/>
-                <w:szCs w:val="20"/>
-              </w:rPr>
-              <w:t>62</w:t>
+              <w:t>3.062</w:t>
             </w:r>
           </w:p>
         </w:tc>
@@ -2440,17 +2367,7 @@
                 <w:sz w:val="20"/>
                 <w:szCs w:val="20"/>
               </w:rPr>
-              <w:t>0.0</w:t>
-            </w:r>
-            <w:r>
-              <w:rPr>
-                <w:rFonts w:ascii="Arial" w:hAnsi="Arial" w:cs="Arial"/>
-                <w:b/>
-                <w:bCs/>
-                <w:sz w:val="20"/>
-                <w:szCs w:val="20"/>
-              </w:rPr>
-              <w:t>395</w:t>
+              <w:t>0.0395</w:t>
             </w:r>
           </w:p>
         </w:tc>
@@ -2473,15 +2390,7 @@
                 <w:sz w:val="20"/>
                 <w:szCs w:val="20"/>
               </w:rPr>
-              <w:t>3.0</w:t>
-            </w:r>
-            <w:r>
-              <w:rPr>
-                <w:rFonts w:ascii="Arial" w:hAnsi="Arial" w:cs="Arial"/>
-                <w:sz w:val="20"/>
-                <w:szCs w:val="20"/>
-              </w:rPr>
-              <w:t>82</w:t>
+              <w:t>2.727</w:t>
             </w:r>
           </w:p>
         </w:tc>
@@ -2608,15 +2517,7 @@
                 <w:sz w:val="20"/>
                 <w:szCs w:val="20"/>
               </w:rPr>
-              <w:t>0.07</w:t>
-            </w:r>
-            <w:r>
-              <w:rPr>
-                <w:rFonts w:ascii="Arial" w:hAnsi="Arial" w:cs="Arial"/>
-                <w:sz w:val="20"/>
-                <w:szCs w:val="20"/>
-              </w:rPr>
-              <w:t>4</w:t>
+              <w:t>0</w:t>
             </w:r>
           </w:p>
         </w:tc>
@@ -2685,7 +2586,7 @@
                 <w:sz w:val="20"/>
                 <w:szCs w:val="20"/>
               </w:rPr>
-              <w:t>NA</w:t>
+              <w:t>0.317</w:t>
             </w:r>
           </w:p>
         </w:tc>
@@ -2940,7 +2841,7 @@
                 <w:sz w:val="20"/>
                 <w:szCs w:val="20"/>
               </w:rPr>
-              <w:t>89.473</w:t>
+              <w:t>0</w:t>
             </w:r>
           </w:p>
         </w:tc>
@@ -2976,17 +2877,13 @@
               <w:jc w:val="center"/>
               <w:rPr>
                 <w:rFonts w:ascii="Arial" w:hAnsi="Arial" w:cs="Arial"/>
-                <w:b/>
-                <w:bCs/>
-                <w:sz w:val="20"/>
-                <w:szCs w:val="20"/>
-              </w:rPr>
-            </w:pPr>
-            <w:r>
-              <w:rPr>
-                <w:rFonts w:ascii="Arial" w:hAnsi="Arial" w:cs="Arial"/>
-                <w:b/>
-                <w:bCs/>
+                <w:sz w:val="20"/>
+                <w:szCs w:val="20"/>
+              </w:rPr>
+            </w:pPr>
+            <w:r>
+              <w:rPr>
+                <w:rFonts w:ascii="Arial" w:hAnsi="Arial" w:cs="Arial"/>
                 <w:sz w:val="20"/>
                 <w:szCs w:val="20"/>
               </w:rPr>
@@ -3013,7 +2910,7 @@
                 <w:sz w:val="20"/>
                 <w:szCs w:val="20"/>
               </w:rPr>
-              <w:t>NA</w:t>
+              <w:t>1.948</w:t>
             </w:r>
           </w:p>
         </w:tc>
@@ -3222,15 +3119,7 @@
                 <w:sz w:val="20"/>
                 <w:szCs w:val="20"/>
               </w:rPr>
-              <w:t>4.</w:t>
-            </w:r>
-            <w:r>
-              <w:rPr>
-                <w:rFonts w:ascii="Arial" w:hAnsi="Arial" w:cs="Arial"/>
-                <w:sz w:val="20"/>
-                <w:szCs w:val="20"/>
-              </w:rPr>
-              <w:t>536</w:t>
+              <w:t>4.536</w:t>
             </w:r>
           </w:p>
         </w:tc>
@@ -3243,17 +3132,13 @@
               <w:jc w:val="center"/>
               <w:rPr>
                 <w:rFonts w:ascii="Arial" w:hAnsi="Arial" w:cs="Arial"/>
-                <w:b/>
-                <w:bCs/>
-                <w:sz w:val="20"/>
-                <w:szCs w:val="20"/>
-              </w:rPr>
-            </w:pPr>
-            <w:r>
-              <w:rPr>
-                <w:rFonts w:ascii="Arial" w:hAnsi="Arial" w:cs="Arial"/>
-                <w:b/>
-                <w:bCs/>
+                <w:sz w:val="20"/>
+                <w:szCs w:val="20"/>
+              </w:rPr>
+            </w:pPr>
+            <w:r>
+              <w:rPr>
+                <w:rFonts w:ascii="Arial" w:hAnsi="Arial" w:cs="Arial"/>
                 <w:sz w:val="20"/>
                 <w:szCs w:val="20"/>
               </w:rPr>
@@ -3442,7 +3327,7 @@
                 <w:sz w:val="20"/>
                 <w:szCs w:val="20"/>
               </w:rPr>
-              <w:t>7.68</w:t>
+              <w:t>0</w:t>
             </w:r>
           </w:p>
         </w:tc>
@@ -3478,17 +3363,13 @@
               <w:jc w:val="center"/>
               <w:rPr>
                 <w:rFonts w:ascii="Arial" w:hAnsi="Arial" w:cs="Arial"/>
-                <w:b/>
-                <w:bCs/>
-                <w:sz w:val="20"/>
-                <w:szCs w:val="20"/>
-              </w:rPr>
-            </w:pPr>
-            <w:r>
-              <w:rPr>
-                <w:rFonts w:ascii="Arial" w:hAnsi="Arial" w:cs="Arial"/>
-                <w:b/>
-                <w:bCs/>
+                <w:sz w:val="20"/>
+                <w:szCs w:val="20"/>
+              </w:rPr>
+            </w:pPr>
+            <w:r>
+              <w:rPr>
+                <w:rFonts w:ascii="Arial" w:hAnsi="Arial" w:cs="Arial"/>
                 <w:sz w:val="20"/>
                 <w:szCs w:val="20"/>
               </w:rPr>
@@ -3515,7 +3396,7 @@
                 <w:sz w:val="20"/>
                 <w:szCs w:val="20"/>
               </w:rPr>
-              <w:t>0.737</w:t>
+              <w:t>5.624</w:t>
             </w:r>
           </w:p>
         </w:tc>
@@ -3806,7 +3687,7 @@
                 <w:sz w:val="20"/>
                 <w:szCs w:val="20"/>
               </w:rPr>
-              <w:t>NA</w:t>
+              <w:t>0</w:t>
             </w:r>
           </w:p>
         </w:tc>
@@ -3877,7 +3758,7 @@
                 <w:sz w:val="20"/>
                 <w:szCs w:val="20"/>
               </w:rPr>
-              <w:t>NA</w:t>
+              <w:t>9.564</w:t>
             </w:r>
           </w:p>
         </w:tc>
@@ -3970,7 +3851,7 @@
                 <w:sz w:val="20"/>
                 <w:szCs w:val="20"/>
               </w:rPr>
-              <w:t>65.432</w:t>
+              <w:t>0</w:t>
             </w:r>
           </w:p>
         </w:tc>
@@ -4043,7 +3924,7 @@
                 <w:sz w:val="20"/>
                 <w:szCs w:val="20"/>
               </w:rPr>
-              <w:t>50.784</w:t>
+              <w:t>0</w:t>
             </w:r>
           </w:p>
         </w:tc>
@@ -4298,7 +4179,7 @@
                 <w:sz w:val="20"/>
                 <w:szCs w:val="20"/>
               </w:rPr>
-              <w:t>NA</w:t>
+              <w:t>0</w:t>
             </w:r>
           </w:p>
         </w:tc>
@@ -4367,7 +4248,7 @@
                 <w:sz w:val="20"/>
                 <w:szCs w:val="20"/>
               </w:rPr>
-              <w:t>NA</w:t>
+              <w:t>0</w:t>
             </w:r>
           </w:p>
         </w:tc>
@@ -4457,9 +4338,318 @@
                 <w:sz w:val="20"/>
                 <w:szCs w:val="20"/>
               </w:rPr>
-              <w:t>0.01</w:t>
-            </w:r>
-            <w:r>
+              <w:t>0.014</w:t>
+            </w:r>
+          </w:p>
+        </w:tc>
+        <w:tc>
+          <w:tcPr>
+            <w:tcW w:w="1047" w:type="dxa"/>
+          </w:tcPr>
+          <w:p>
+            <w:pPr>
+              <w:jc w:val="center"/>
+              <w:rPr>
+                <w:rFonts w:ascii="Arial" w:hAnsi="Arial" w:cs="Arial"/>
+                <w:sz w:val="20"/>
+                <w:szCs w:val="20"/>
+              </w:rPr>
+            </w:pPr>
+            <w:r>
+              <w:rPr>
+                <w:rFonts w:ascii="Arial" w:hAnsi="Arial" w:cs="Arial"/>
+                <w:sz w:val="20"/>
+                <w:szCs w:val="20"/>
+              </w:rPr>
+              <w:t>3.420</w:t>
+            </w:r>
+          </w:p>
+        </w:tc>
+        <w:tc>
+          <w:tcPr>
+            <w:tcW w:w="1194" w:type="dxa"/>
+          </w:tcPr>
+          <w:p>
+            <w:pPr>
+              <w:jc w:val="center"/>
+              <w:rPr>
+                <w:rFonts w:ascii="Arial" w:hAnsi="Arial" w:cs="Arial"/>
+                <w:sz w:val="20"/>
+                <w:szCs w:val="20"/>
+              </w:rPr>
+            </w:pPr>
+            <w:r>
+              <w:rPr>
+                <w:rFonts w:ascii="Arial" w:hAnsi="Arial" w:cs="Arial"/>
+                <w:sz w:val="20"/>
+                <w:szCs w:val="20"/>
+              </w:rPr>
+              <w:t>0.267</w:t>
+            </w:r>
+          </w:p>
+        </w:tc>
+        <w:tc>
+          <w:tcPr>
+            <w:tcW w:w="1294" w:type="dxa"/>
+          </w:tcPr>
+          <w:p>
+            <w:pPr>
+              <w:jc w:val="center"/>
+              <w:rPr>
+                <w:rFonts w:ascii="Arial" w:hAnsi="Arial" w:cs="Arial"/>
+                <w:sz w:val="20"/>
+                <w:szCs w:val="20"/>
+              </w:rPr>
+            </w:pPr>
+            <w:r>
+              <w:rPr>
+                <w:rFonts w:ascii="Arial" w:hAnsi="Arial" w:cs="Arial"/>
+                <w:sz w:val="20"/>
+                <w:szCs w:val="20"/>
+              </w:rPr>
+              <w:t>0.3025</w:t>
+            </w:r>
+          </w:p>
+        </w:tc>
+        <w:tc>
+          <w:tcPr>
+            <w:tcW w:w="1099" w:type="dxa"/>
+          </w:tcPr>
+          <w:p>
+            <w:pPr>
+              <w:jc w:val="center"/>
+              <w:rPr>
+                <w:rFonts w:ascii="Arial" w:hAnsi="Arial" w:cs="Arial"/>
+                <w:sz w:val="20"/>
+                <w:szCs w:val="20"/>
+              </w:rPr>
+            </w:pPr>
+            <w:r>
+              <w:rPr>
+                <w:rFonts w:ascii="Arial" w:hAnsi="Arial" w:cs="Arial"/>
+                <w:sz w:val="20"/>
+                <w:szCs w:val="20"/>
+              </w:rPr>
+              <w:t>1.443</w:t>
+            </w:r>
+          </w:p>
+        </w:tc>
+      </w:tr>
+      <w:tr>
+        <w:tc>
+          <w:tcPr>
+            <w:tcW w:w="2333" w:type="dxa"/>
+          </w:tcPr>
+          <w:p>
+            <w:pPr>
+              <w:rPr>
+                <w:rFonts w:ascii="Arial" w:hAnsi="Arial" w:cs="Arial"/>
+                <w:sz w:val="20"/>
+                <w:szCs w:val="20"/>
+              </w:rPr>
+            </w:pPr>
+            <w:r>
+              <w:rPr>
+                <w:rFonts w:ascii="Arial" w:hAnsi="Arial" w:cs="Arial"/>
+                <w:sz w:val="20"/>
+                <w:szCs w:val="20"/>
+              </w:rPr>
+              <w:t>Follicles*</w:t>
+            </w:r>
+          </w:p>
+        </w:tc>
+        <w:tc>
+          <w:tcPr>
+            <w:tcW w:w="1057" w:type="dxa"/>
+          </w:tcPr>
+          <w:p>
+            <w:pPr>
+              <w:jc w:val="center"/>
+              <w:rPr>
+                <w:rFonts w:ascii="Arial" w:hAnsi="Arial" w:cs="Arial"/>
+                <w:sz w:val="20"/>
+                <w:szCs w:val="20"/>
+              </w:rPr>
+            </w:pPr>
+            <w:r>
+              <w:rPr>
+                <w:rFonts w:ascii="Arial" w:hAnsi="Arial" w:cs="Arial"/>
+                <w:sz w:val="20"/>
+                <w:szCs w:val="20"/>
+              </w:rPr>
+              <w:t>0</w:t>
+            </w:r>
+          </w:p>
+        </w:tc>
+        <w:tc>
+          <w:tcPr>
+            <w:tcW w:w="1326" w:type="dxa"/>
+          </w:tcPr>
+          <w:p>
+            <w:pPr>
+              <w:jc w:val="center"/>
+              <w:rPr>
+                <w:rFonts w:ascii="Arial" w:hAnsi="Arial" w:cs="Arial"/>
+                <w:sz w:val="20"/>
+                <w:szCs w:val="20"/>
+              </w:rPr>
+            </w:pPr>
+            <w:r>
+              <w:rPr>
+                <w:rFonts w:ascii="Arial" w:hAnsi="Arial" w:cs="Arial"/>
+                <w:sz w:val="20"/>
+                <w:szCs w:val="20"/>
+              </w:rPr>
+              <w:t>0.5</w:t>
+            </w:r>
+          </w:p>
+        </w:tc>
+        <w:tc>
+          <w:tcPr>
+            <w:tcW w:w="1047" w:type="dxa"/>
+          </w:tcPr>
+          <w:p>
+            <w:pPr>
+              <w:jc w:val="center"/>
+              <w:rPr>
+                <w:rFonts w:ascii="Arial" w:hAnsi="Arial" w:cs="Arial"/>
+                <w:sz w:val="20"/>
+                <w:szCs w:val="20"/>
+              </w:rPr>
+            </w:pPr>
+            <w:r>
+              <w:rPr>
+                <w:rFonts w:ascii="Arial" w:hAnsi="Arial" w:cs="Arial"/>
+                <w:sz w:val="20"/>
+                <w:szCs w:val="20"/>
+              </w:rPr>
+              <w:t>0</w:t>
+            </w:r>
+          </w:p>
+        </w:tc>
+        <w:tc>
+          <w:tcPr>
+            <w:tcW w:w="1194" w:type="dxa"/>
+          </w:tcPr>
+          <w:p>
+            <w:pPr>
+              <w:jc w:val="center"/>
+              <w:rPr>
+                <w:rFonts w:ascii="Arial" w:hAnsi="Arial" w:cs="Arial"/>
+                <w:sz w:val="20"/>
+                <w:szCs w:val="20"/>
+              </w:rPr>
+            </w:pPr>
+            <w:r>
+              <w:rPr>
+                <w:rFonts w:ascii="Arial" w:hAnsi="Arial" w:cs="Arial"/>
+                <w:sz w:val="20"/>
+                <w:szCs w:val="20"/>
+              </w:rPr>
+              <w:t>0</w:t>
+            </w:r>
+          </w:p>
+        </w:tc>
+        <w:tc>
+          <w:tcPr>
+            <w:tcW w:w="1294" w:type="dxa"/>
+          </w:tcPr>
+          <w:p>
+            <w:pPr>
+              <w:jc w:val="center"/>
+              <w:rPr>
+                <w:rFonts w:ascii="Arial" w:hAnsi="Arial" w:cs="Arial"/>
+                <w:sz w:val="20"/>
+                <w:szCs w:val="20"/>
+              </w:rPr>
+            </w:pPr>
+            <w:r>
+              <w:rPr>
+                <w:rFonts w:ascii="Arial" w:hAnsi="Arial" w:cs="Arial"/>
+                <w:sz w:val="20"/>
+                <w:szCs w:val="20"/>
+              </w:rPr>
+              <w:t>0.5</w:t>
+            </w:r>
+          </w:p>
+        </w:tc>
+        <w:tc>
+          <w:tcPr>
+            <w:tcW w:w="1099" w:type="dxa"/>
+          </w:tcPr>
+          <w:p>
+            <w:pPr>
+              <w:jc w:val="center"/>
+              <w:rPr>
+                <w:rFonts w:ascii="Arial" w:hAnsi="Arial" w:cs="Arial"/>
+                <w:sz w:val="20"/>
+                <w:szCs w:val="20"/>
+              </w:rPr>
+            </w:pPr>
+            <w:r>
+              <w:rPr>
+                <w:rFonts w:ascii="Arial" w:hAnsi="Arial" w:cs="Arial"/>
+                <w:sz w:val="20"/>
+                <w:szCs w:val="20"/>
+              </w:rPr>
+              <w:t>0</w:t>
+            </w:r>
+          </w:p>
+        </w:tc>
+      </w:tr>
+      <w:tr>
+        <w:tc>
+          <w:tcPr>
+            <w:tcW w:w="2333" w:type="dxa"/>
+          </w:tcPr>
+          <w:p>
+            <w:pPr>
+              <w:rPr>
+                <w:rFonts w:ascii="Arial" w:hAnsi="Arial" w:cs="Arial"/>
+                <w:sz w:val="20"/>
+                <w:szCs w:val="20"/>
+              </w:rPr>
+            </w:pPr>
+            <w:r>
+              <w:rPr>
+                <w:rFonts w:ascii="Arial" w:hAnsi="Arial" w:cs="Arial"/>
+                <w:sz w:val="20"/>
+                <w:szCs w:val="20"/>
+              </w:rPr>
+              <w:t>Inflorescences*</w:t>
+            </w:r>
+          </w:p>
+        </w:tc>
+        <w:tc>
+          <w:tcPr>
+            <w:tcW w:w="1057" w:type="dxa"/>
+          </w:tcPr>
+          <w:p>
+            <w:pPr>
+              <w:jc w:val="center"/>
+              <w:rPr>
+                <w:rFonts w:ascii="Arial" w:hAnsi="Arial" w:cs="Arial"/>
+                <w:sz w:val="20"/>
+                <w:szCs w:val="20"/>
+              </w:rPr>
+            </w:pPr>
+            <w:r>
+              <w:rPr>
+                <w:rFonts w:ascii="Arial" w:hAnsi="Arial" w:cs="Arial"/>
+                <w:sz w:val="20"/>
+                <w:szCs w:val="20"/>
+              </w:rPr>
+              <w:t>3.285</w:t>
+            </w:r>
+          </w:p>
+        </w:tc>
+        <w:tc>
+          <w:tcPr>
+            <w:tcW w:w="1326" w:type="dxa"/>
+          </w:tcPr>
+          <w:p>
+            <w:pPr>
+              <w:jc w:val="center"/>
               <w:rPr>
                 <w:rFonts w:ascii="Arial" w:hAnsi="Arial" w:cs="Arial"/>
                 <w:b/>
@@ -4467,7 +4657,16 @@
                 <w:sz w:val="20"/>
                 <w:szCs w:val="20"/>
               </w:rPr>
-              <w:t>4</w:t>
+            </w:pPr>
+            <w:r>
+              <w:rPr>
+                <w:rFonts w:ascii="Arial" w:hAnsi="Arial" w:cs="Arial"/>
+                <w:b/>
+                <w:bCs/>
+                <w:sz w:val="20"/>
+                <w:szCs w:val="20"/>
+              </w:rPr>
+              <w:t>0.035</w:t>
             </w:r>
           </w:p>
         </w:tc>
@@ -4490,7 +4689,7 @@
                 <w:sz w:val="20"/>
                 <w:szCs w:val="20"/>
               </w:rPr>
-              <w:t>9.45</w:t>
+              <w:t>7.409</w:t>
             </w:r>
           </w:p>
         </w:tc>
@@ -4513,7 +4712,7 @@
                 <w:sz w:val="20"/>
                 <w:szCs w:val="20"/>
               </w:rPr>
-              <w:t>0.267</w:t>
+              <w:t>0</w:t>
             </w:r>
           </w:p>
         </w:tc>
@@ -4536,7 +4735,7 @@
                 <w:sz w:val="20"/>
                 <w:szCs w:val="20"/>
               </w:rPr>
-              <w:t>0.3025</w:t>
+              <w:t>0.4965</w:t>
             </w:r>
           </w:p>
         </w:tc>
@@ -4559,7 +4758,7 @@
                 <w:sz w:val="20"/>
                 <w:szCs w:val="20"/>
               </w:rPr>
-              <w:t>7.307</w:t>
+              <w:t>0</w:t>
             </w:r>
           </w:p>
         </w:tc>
@@ -4583,7 +4782,7 @@
                 <w:sz w:val="20"/>
                 <w:szCs w:val="20"/>
               </w:rPr>
-              <w:t>Follicles*</w:t>
+              <w:t>Mean flowers per inflorescence*</w:t>
             </w:r>
           </w:p>
         </w:tc>
@@ -4606,13 +4805,82 @@
                 <w:sz w:val="20"/>
                 <w:szCs w:val="20"/>
               </w:rPr>
+              <w:t>0.833</w:t>
+            </w:r>
+          </w:p>
+        </w:tc>
+        <w:tc>
+          <w:tcPr>
+            <w:tcW w:w="1326" w:type="dxa"/>
+          </w:tcPr>
+          <w:p>
+            <w:pPr>
+              <w:jc w:val="center"/>
+              <w:rPr>
+                <w:rFonts w:ascii="Arial" w:hAnsi="Arial" w:cs="Arial"/>
+                <w:sz w:val="20"/>
+                <w:szCs w:val="20"/>
+              </w:rPr>
+            </w:pPr>
+            <w:r>
+              <w:rPr>
+                <w:rFonts w:ascii="Arial" w:hAnsi="Arial" w:cs="Arial"/>
+                <w:sz w:val="20"/>
+                <w:szCs w:val="20"/>
+              </w:rPr>
+              <w:t>0.1805</w:t>
+            </w:r>
+          </w:p>
+        </w:tc>
+        <w:tc>
+          <w:tcPr>
+            <w:tcW w:w="1047" w:type="dxa"/>
+          </w:tcPr>
+          <w:p>
+            <w:pPr>
+              <w:jc w:val="center"/>
+              <w:rPr>
+                <w:rFonts w:ascii="Arial" w:hAnsi="Arial" w:cs="Arial"/>
+                <w:sz w:val="20"/>
+                <w:szCs w:val="20"/>
+              </w:rPr>
+            </w:pPr>
+            <w:r>
+              <w:rPr>
+                <w:rFonts w:ascii="Arial" w:hAnsi="Arial" w:cs="Arial"/>
+                <w:sz w:val="20"/>
+                <w:szCs w:val="20"/>
+              </w:rPr>
+              <w:t>8.369</w:t>
+            </w:r>
+          </w:p>
+        </w:tc>
+        <w:tc>
+          <w:tcPr>
+            <w:tcW w:w="1194" w:type="dxa"/>
+          </w:tcPr>
+          <w:p>
+            <w:pPr>
+              <w:jc w:val="center"/>
+              <w:rPr>
+                <w:rFonts w:ascii="Arial" w:hAnsi="Arial" w:cs="Arial"/>
+                <w:sz w:val="20"/>
+                <w:szCs w:val="20"/>
+              </w:rPr>
+            </w:pPr>
+            <w:r>
+              <w:rPr>
+                <w:rFonts w:ascii="Arial" w:hAnsi="Arial" w:cs="Arial"/>
+                <w:sz w:val="20"/>
+                <w:szCs w:val="20"/>
+              </w:rPr>
               <w:t>0</w:t>
             </w:r>
           </w:p>
         </w:tc>
         <w:tc>
           <w:tcPr>
-            <w:tcW w:w="1326" w:type="dxa"/>
+            <w:tcW w:w="1294" w:type="dxa"/>
           </w:tcPr>
           <w:p>
             <w:pPr>
@@ -4635,30 +4903,7 @@
         </w:tc>
         <w:tc>
           <w:tcPr>
-            <w:tcW w:w="1047" w:type="dxa"/>
-          </w:tcPr>
-          <w:p>
-            <w:pPr>
-              <w:jc w:val="center"/>
-              <w:rPr>
-                <w:rFonts w:ascii="Arial" w:hAnsi="Arial" w:cs="Arial"/>
-                <w:sz w:val="20"/>
-                <w:szCs w:val="20"/>
-              </w:rPr>
-            </w:pPr>
-            <w:r>
-              <w:rPr>
-                <w:rFonts w:ascii="Arial" w:hAnsi="Arial" w:cs="Arial"/>
-                <w:sz w:val="20"/>
-                <w:szCs w:val="20"/>
-              </w:rPr>
-              <w:t>NA</w:t>
-            </w:r>
-          </w:p>
-        </w:tc>
-        <w:tc>
-          <w:tcPr>
-            <w:tcW w:w="1194" w:type="dxa"/>
+            <w:tcW w:w="1099" w:type="dxa"/>
           </w:tcPr>
           <w:p>
             <w:pPr>
@@ -4676,380 +4921,6 @@
                 <w:szCs w:val="20"/>
               </w:rPr>
               <w:t>0</w:t>
-            </w:r>
-          </w:p>
-        </w:tc>
-        <w:tc>
-          <w:tcPr>
-            <w:tcW w:w="1294" w:type="dxa"/>
-          </w:tcPr>
-          <w:p>
-            <w:pPr>
-              <w:jc w:val="center"/>
-              <w:rPr>
-                <w:rFonts w:ascii="Arial" w:hAnsi="Arial" w:cs="Arial"/>
-                <w:sz w:val="20"/>
-                <w:szCs w:val="20"/>
-              </w:rPr>
-            </w:pPr>
-            <w:r>
-              <w:rPr>
-                <w:rFonts w:ascii="Arial" w:hAnsi="Arial" w:cs="Arial"/>
-                <w:sz w:val="20"/>
-                <w:szCs w:val="20"/>
-              </w:rPr>
-              <w:t>0.5</w:t>
-            </w:r>
-          </w:p>
-        </w:tc>
-        <w:tc>
-          <w:tcPr>
-            <w:tcW w:w="1099" w:type="dxa"/>
-          </w:tcPr>
-          <w:p>
-            <w:pPr>
-              <w:jc w:val="center"/>
-              <w:rPr>
-                <w:rFonts w:ascii="Arial" w:hAnsi="Arial" w:cs="Arial"/>
-                <w:sz w:val="20"/>
-                <w:szCs w:val="20"/>
-              </w:rPr>
-            </w:pPr>
-            <w:r>
-              <w:rPr>
-                <w:rFonts w:ascii="Arial" w:hAnsi="Arial" w:cs="Arial"/>
-                <w:sz w:val="20"/>
-                <w:szCs w:val="20"/>
-              </w:rPr>
-              <w:t>NA</w:t>
-            </w:r>
-          </w:p>
-        </w:tc>
-      </w:tr>
-      <w:tr>
-        <w:tc>
-          <w:tcPr>
-            <w:tcW w:w="2333" w:type="dxa"/>
-          </w:tcPr>
-          <w:p>
-            <w:pPr>
-              <w:rPr>
-                <w:rFonts w:ascii="Arial" w:hAnsi="Arial" w:cs="Arial"/>
-                <w:sz w:val="20"/>
-                <w:szCs w:val="20"/>
-              </w:rPr>
-            </w:pPr>
-            <w:r>
-              <w:rPr>
-                <w:rFonts w:ascii="Arial" w:hAnsi="Arial" w:cs="Arial"/>
-                <w:sz w:val="20"/>
-                <w:szCs w:val="20"/>
-              </w:rPr>
-              <w:t>Inflorescences*</w:t>
-            </w:r>
-          </w:p>
-        </w:tc>
-        <w:tc>
-          <w:tcPr>
-            <w:tcW w:w="1057" w:type="dxa"/>
-          </w:tcPr>
-          <w:p>
-            <w:pPr>
-              <w:jc w:val="center"/>
-              <w:rPr>
-                <w:rFonts w:ascii="Arial" w:hAnsi="Arial" w:cs="Arial"/>
-                <w:sz w:val="20"/>
-                <w:szCs w:val="20"/>
-              </w:rPr>
-            </w:pPr>
-            <w:r>
-              <w:rPr>
-                <w:rFonts w:ascii="Arial" w:hAnsi="Arial" w:cs="Arial"/>
-                <w:sz w:val="20"/>
-                <w:szCs w:val="20"/>
-              </w:rPr>
-              <w:t>3.285</w:t>
-            </w:r>
-          </w:p>
-        </w:tc>
-        <w:tc>
-          <w:tcPr>
-            <w:tcW w:w="1326" w:type="dxa"/>
-          </w:tcPr>
-          <w:p>
-            <w:pPr>
-              <w:jc w:val="center"/>
-              <w:rPr>
-                <w:rFonts w:ascii="Arial" w:hAnsi="Arial" w:cs="Arial"/>
-                <w:b/>
-                <w:bCs/>
-                <w:sz w:val="20"/>
-                <w:szCs w:val="20"/>
-              </w:rPr>
-            </w:pPr>
-            <w:r>
-              <w:rPr>
-                <w:rFonts w:ascii="Arial" w:hAnsi="Arial" w:cs="Arial"/>
-                <w:b/>
-                <w:bCs/>
-                <w:sz w:val="20"/>
-                <w:szCs w:val="20"/>
-              </w:rPr>
-              <w:t>0.035</w:t>
-            </w:r>
-          </w:p>
-        </w:tc>
-        <w:tc>
-          <w:tcPr>
-            <w:tcW w:w="1047" w:type="dxa"/>
-          </w:tcPr>
-          <w:p>
-            <w:pPr>
-              <w:jc w:val="center"/>
-              <w:rPr>
-                <w:rFonts w:ascii="Arial" w:hAnsi="Arial" w:cs="Arial"/>
-                <w:sz w:val="20"/>
-                <w:szCs w:val="20"/>
-              </w:rPr>
-            </w:pPr>
-            <w:r>
-              <w:rPr>
-                <w:rFonts w:ascii="Arial" w:hAnsi="Arial" w:cs="Arial"/>
-                <w:sz w:val="20"/>
-                <w:szCs w:val="20"/>
-              </w:rPr>
-              <w:t>8.917</w:t>
-            </w:r>
-          </w:p>
-        </w:tc>
-        <w:tc>
-          <w:tcPr>
-            <w:tcW w:w="1194" w:type="dxa"/>
-          </w:tcPr>
-          <w:p>
-            <w:pPr>
-              <w:jc w:val="center"/>
-              <w:rPr>
-                <w:rFonts w:ascii="Arial" w:hAnsi="Arial" w:cs="Arial"/>
-                <w:sz w:val="20"/>
-                <w:szCs w:val="20"/>
-              </w:rPr>
-            </w:pPr>
-            <w:r>
-              <w:rPr>
-                <w:rFonts w:ascii="Arial" w:hAnsi="Arial" w:cs="Arial"/>
-                <w:sz w:val="20"/>
-                <w:szCs w:val="20"/>
-              </w:rPr>
-              <w:t>0</w:t>
-            </w:r>
-          </w:p>
-        </w:tc>
-        <w:tc>
-          <w:tcPr>
-            <w:tcW w:w="1294" w:type="dxa"/>
-          </w:tcPr>
-          <w:p>
-            <w:pPr>
-              <w:jc w:val="center"/>
-              <w:rPr>
-                <w:rFonts w:ascii="Arial" w:hAnsi="Arial" w:cs="Arial"/>
-                <w:sz w:val="20"/>
-                <w:szCs w:val="20"/>
-              </w:rPr>
-            </w:pPr>
-            <w:r>
-              <w:rPr>
-                <w:rFonts w:ascii="Arial" w:hAnsi="Arial" w:cs="Arial"/>
-                <w:sz w:val="20"/>
-                <w:szCs w:val="20"/>
-              </w:rPr>
-              <w:t>0.4965</w:t>
-            </w:r>
-          </w:p>
-        </w:tc>
-        <w:tc>
-          <w:tcPr>
-            <w:tcW w:w="1099" w:type="dxa"/>
-          </w:tcPr>
-          <w:p>
-            <w:pPr>
-              <w:jc w:val="center"/>
-              <w:rPr>
-                <w:rFonts w:ascii="Arial" w:hAnsi="Arial" w:cs="Arial"/>
-                <w:sz w:val="20"/>
-                <w:szCs w:val="20"/>
-              </w:rPr>
-            </w:pPr>
-            <w:r>
-              <w:rPr>
-                <w:rFonts w:ascii="Arial" w:hAnsi="Arial" w:cs="Arial"/>
-                <w:sz w:val="20"/>
-                <w:szCs w:val="20"/>
-              </w:rPr>
-              <w:t>11.415</w:t>
-            </w:r>
-          </w:p>
-        </w:tc>
-      </w:tr>
-      <w:tr>
-        <w:tc>
-          <w:tcPr>
-            <w:tcW w:w="2333" w:type="dxa"/>
-          </w:tcPr>
-          <w:p>
-            <w:pPr>
-              <w:rPr>
-                <w:rFonts w:ascii="Arial" w:hAnsi="Arial" w:cs="Arial"/>
-                <w:sz w:val="20"/>
-                <w:szCs w:val="20"/>
-              </w:rPr>
-            </w:pPr>
-            <w:r>
-              <w:rPr>
-                <w:rFonts w:ascii="Arial" w:hAnsi="Arial" w:cs="Arial"/>
-                <w:sz w:val="20"/>
-                <w:szCs w:val="20"/>
-              </w:rPr>
-              <w:t>Mean flowers per inflorescence*</w:t>
-            </w:r>
-          </w:p>
-        </w:tc>
-        <w:tc>
-          <w:tcPr>
-            <w:tcW w:w="1057" w:type="dxa"/>
-          </w:tcPr>
-          <w:p>
-            <w:pPr>
-              <w:jc w:val="center"/>
-              <w:rPr>
-                <w:rFonts w:ascii="Arial" w:hAnsi="Arial" w:cs="Arial"/>
-                <w:sz w:val="20"/>
-                <w:szCs w:val="20"/>
-              </w:rPr>
-            </w:pPr>
-            <w:r>
-              <w:rPr>
-                <w:rFonts w:ascii="Arial" w:hAnsi="Arial" w:cs="Arial"/>
-                <w:sz w:val="20"/>
-                <w:szCs w:val="20"/>
-              </w:rPr>
-              <w:t>0.833</w:t>
-            </w:r>
-          </w:p>
-        </w:tc>
-        <w:tc>
-          <w:tcPr>
-            <w:tcW w:w="1326" w:type="dxa"/>
-          </w:tcPr>
-          <w:p>
-            <w:pPr>
-              <w:jc w:val="center"/>
-              <w:rPr>
-                <w:rFonts w:ascii="Arial" w:hAnsi="Arial" w:cs="Arial"/>
-                <w:sz w:val="20"/>
-                <w:szCs w:val="20"/>
-              </w:rPr>
-            </w:pPr>
-            <w:r>
-              <w:rPr>
-                <w:rFonts w:ascii="Arial" w:hAnsi="Arial" w:cs="Arial"/>
-                <w:sz w:val="20"/>
-                <w:szCs w:val="20"/>
-              </w:rPr>
-              <w:t>0.1805</w:t>
-            </w:r>
-          </w:p>
-        </w:tc>
-        <w:tc>
-          <w:tcPr>
-            <w:tcW w:w="1047" w:type="dxa"/>
-          </w:tcPr>
-          <w:p>
-            <w:pPr>
-              <w:jc w:val="center"/>
-              <w:rPr>
-                <w:rFonts w:ascii="Arial" w:hAnsi="Arial" w:cs="Arial"/>
-                <w:sz w:val="20"/>
-                <w:szCs w:val="20"/>
-              </w:rPr>
-            </w:pPr>
-            <w:r>
-              <w:rPr>
-                <w:rFonts w:ascii="Arial" w:hAnsi="Arial" w:cs="Arial"/>
-                <w:sz w:val="20"/>
-                <w:szCs w:val="20"/>
-              </w:rPr>
-              <w:t>NA</w:t>
-            </w:r>
-          </w:p>
-        </w:tc>
-        <w:tc>
-          <w:tcPr>
-            <w:tcW w:w="1194" w:type="dxa"/>
-          </w:tcPr>
-          <w:p>
-            <w:pPr>
-              <w:jc w:val="center"/>
-              <w:rPr>
-                <w:rFonts w:ascii="Arial" w:hAnsi="Arial" w:cs="Arial"/>
-                <w:sz w:val="20"/>
-                <w:szCs w:val="20"/>
-              </w:rPr>
-            </w:pPr>
-            <w:r>
-              <w:rPr>
-                <w:rFonts w:ascii="Arial" w:hAnsi="Arial" w:cs="Arial"/>
-                <w:sz w:val="20"/>
-                <w:szCs w:val="20"/>
-              </w:rPr>
-              <w:t>0</w:t>
-            </w:r>
-          </w:p>
-        </w:tc>
-        <w:tc>
-          <w:tcPr>
-            <w:tcW w:w="1294" w:type="dxa"/>
-          </w:tcPr>
-          <w:p>
-            <w:pPr>
-              <w:jc w:val="center"/>
-              <w:rPr>
-                <w:rFonts w:ascii="Arial" w:hAnsi="Arial" w:cs="Arial"/>
-                <w:sz w:val="20"/>
-                <w:szCs w:val="20"/>
-              </w:rPr>
-            </w:pPr>
-            <w:r>
-              <w:rPr>
-                <w:rFonts w:ascii="Arial" w:hAnsi="Arial" w:cs="Arial"/>
-                <w:sz w:val="20"/>
-                <w:szCs w:val="20"/>
-              </w:rPr>
-              <w:t>0.5</w:t>
-            </w:r>
-          </w:p>
-        </w:tc>
-        <w:tc>
-          <w:tcPr>
-            <w:tcW w:w="1099" w:type="dxa"/>
-          </w:tcPr>
-          <w:p>
-            <w:pPr>
-              <w:jc w:val="center"/>
-              <w:rPr>
-                <w:rFonts w:ascii="Arial" w:hAnsi="Arial" w:cs="Arial"/>
-                <w:sz w:val="20"/>
-                <w:szCs w:val="20"/>
-              </w:rPr>
-            </w:pPr>
-            <w:r>
-              <w:rPr>
-                <w:rFonts w:ascii="Arial" w:hAnsi="Arial" w:cs="Arial"/>
-                <w:sz w:val="20"/>
-                <w:szCs w:val="20"/>
-              </w:rPr>
-              <w:t>4.558</w:t>
             </w:r>
           </w:p>
         </w:tc>
@@ -6249,7 +6120,7 @@
                 <w:sz w:val="20"/>
                 <w:szCs w:val="20"/>
               </w:rPr>
-              <w:t>4.64</w:t>
+              <w:t>1.571</w:t>
             </w:r>
           </w:p>
         </w:tc>
@@ -6318,7 +6189,7 @@
                 <w:sz w:val="20"/>
                 <w:szCs w:val="20"/>
               </w:rPr>
-              <w:t>2.421</w:t>
+              <w:t>2.738</w:t>
             </w:r>
           </w:p>
         </w:tc>
@@ -6427,15 +6298,7 @@
                 <w:sz w:val="20"/>
                 <w:szCs w:val="20"/>
               </w:rPr>
-              <w:t>24.</w:t>
-            </w:r>
-            <w:r>
-              <w:rPr>
-                <w:rFonts w:ascii="Arial" w:hAnsi="Arial" w:cs="Arial"/>
-                <w:sz w:val="20"/>
-                <w:szCs w:val="20"/>
-              </w:rPr>
-              <w:t>019</w:t>
+              <w:t>0</w:t>
             </w:r>
           </w:p>
         </w:tc>
@@ -6516,15 +6379,7 @@
                 <w:sz w:val="20"/>
                 <w:szCs w:val="20"/>
               </w:rPr>
-              <w:t>7.3</w:t>
-            </w:r>
-            <w:r>
-              <w:rPr>
-                <w:rFonts w:ascii="Arial" w:hAnsi="Arial" w:cs="Arial"/>
-                <w:sz w:val="20"/>
-                <w:szCs w:val="20"/>
-              </w:rPr>
-              <w:t>16</w:t>
+              <w:t>6.877</w:t>
             </w:r>
           </w:p>
         </w:tc>
@@ -6617,7 +6472,7 @@
                 <w:sz w:val="20"/>
                 <w:szCs w:val="20"/>
               </w:rPr>
-              <w:t>15.499</w:t>
+              <w:t>0.248</w:t>
             </w:r>
           </w:p>
         </w:tc>
@@ -6690,7 +6545,7 @@
                 <w:sz w:val="20"/>
                 <w:szCs w:val="20"/>
               </w:rPr>
-              <w:t>4.298</w:t>
+              <w:t>5.669</w:t>
             </w:r>
           </w:p>
         </w:tc>
@@ -7163,7 +7018,7 @@
                 <w:sz w:val="20"/>
                 <w:szCs w:val="20"/>
               </w:rPr>
-              <w:t>NA</w:t>
+              <w:t>0</w:t>
             </w:r>
           </w:p>
         </w:tc>
@@ -7232,7 +7087,7 @@
                 <w:sz w:val="20"/>
                 <w:szCs w:val="20"/>
               </w:rPr>
-              <w:t>NA</w:t>
+              <w:t>0</w:t>
             </w:r>
           </w:p>
         </w:tc>
@@ -7369,7 +7224,7 @@
                 <w:sz w:val="20"/>
                 <w:szCs w:val="20"/>
               </w:rPr>
-              <w:t>NA</w:t>
+              <w:t>0.347</w:t>
             </w:r>
           </w:p>
         </w:tc>
@@ -7439,7 +7294,7 @@
                 <w:sz w:val="20"/>
                 <w:szCs w:val="20"/>
               </w:rPr>
-              <w:t>5.612</w:t>
+              <w:t>0</w:t>
             </w:r>
           </w:p>
         </w:tc>
@@ -7566,7 +7421,7 @@
                 <w:sz w:val="20"/>
                 <w:szCs w:val="20"/>
               </w:rPr>
-              <w:t>6.742</w:t>
+              <w:t>1.367</w:t>
             </w:r>
           </w:p>
         </w:tc>
@@ -7639,7 +7494,7 @@
                 <w:sz w:val="20"/>
                 <w:szCs w:val="20"/>
               </w:rPr>
-              <w:t>3.065</w:t>
+              <w:t>2.727</w:t>
             </w:r>
           </w:p>
         </w:tc>
@@ -7766,7 +7621,7 @@
                 <w:sz w:val="20"/>
                 <w:szCs w:val="20"/>
               </w:rPr>
-              <w:t>NA</w:t>
+              <w:t>0</w:t>
             </w:r>
           </w:p>
         </w:tc>
@@ -7835,7 +7690,7 @@
                 <w:sz w:val="20"/>
                 <w:szCs w:val="20"/>
               </w:rPr>
-              <w:t>NA</w:t>
+              <w:t>0</w:t>
             </w:r>
           </w:p>
         </w:tc>
@@ -8090,7 +7945,7 @@
                 <w:sz w:val="20"/>
                 <w:szCs w:val="20"/>
               </w:rPr>
-              <w:t>88.44</w:t>
+              <w:t>0</w:t>
             </w:r>
           </w:p>
         </w:tc>
@@ -8163,7 +8018,7 @@
                 <w:sz w:val="20"/>
                 <w:szCs w:val="20"/>
               </w:rPr>
-              <w:t>NA</w:t>
+              <w:t>1.937</w:t>
             </w:r>
           </w:p>
         </w:tc>
@@ -8372,15 +8227,7 @@
                 <w:sz w:val="20"/>
                 <w:szCs w:val="20"/>
               </w:rPr>
-              <w:t>4.</w:t>
-            </w:r>
-            <w:r>
-              <w:rPr>
-                <w:rFonts w:ascii="Arial" w:hAnsi="Arial" w:cs="Arial"/>
-                <w:sz w:val="20"/>
-                <w:szCs w:val="20"/>
-              </w:rPr>
-              <w:t>628</w:t>
+              <w:t>4.628</w:t>
             </w:r>
           </w:p>
         </w:tc>
@@ -8590,7 +8437,7 @@
                 <w:sz w:val="20"/>
                 <w:szCs w:val="20"/>
               </w:rPr>
-              <w:t>7.502</w:t>
+              <w:t>0</w:t>
             </w:r>
           </w:p>
         </w:tc>
@@ -8663,7 +8510,7 @@
                 <w:sz w:val="20"/>
                 <w:szCs w:val="20"/>
               </w:rPr>
-              <w:t>0.477</w:t>
+              <w:t>5.637</w:t>
             </w:r>
           </w:p>
         </w:tc>
@@ -8956,7 +8803,7 @@
                 <w:sz w:val="20"/>
                 <w:szCs w:val="20"/>
               </w:rPr>
-              <w:t>NA</w:t>
+              <w:t>0</w:t>
             </w:r>
           </w:p>
         </w:tc>
@@ -9029,7 +8876,7 @@
                 <w:sz w:val="20"/>
                 <w:szCs w:val="20"/>
               </w:rPr>
-              <w:t>NA</w:t>
+              <w:t>10.098</w:t>
             </w:r>
           </w:p>
         </w:tc>
@@ -9124,7 +8971,7 @@
                 <w:sz w:val="20"/>
                 <w:szCs w:val="20"/>
               </w:rPr>
-              <w:t>65.209</w:t>
+              <w:t>0</w:t>
             </w:r>
           </w:p>
         </w:tc>
@@ -9199,7 +9046,7 @@
                 <w:sz w:val="20"/>
                 <w:szCs w:val="20"/>
               </w:rPr>
-              <w:t>49.603</w:t>
+              <w:t>0</w:t>
             </w:r>
           </w:p>
         </w:tc>
@@ -9457,7 +9304,7 @@
                 <w:sz w:val="20"/>
                 <w:szCs w:val="20"/>
               </w:rPr>
-              <w:t>NA</w:t>
+              <w:t>0</w:t>
             </w:r>
           </w:p>
         </w:tc>
@@ -9528,7 +9375,7 @@
                 <w:sz w:val="20"/>
                 <w:szCs w:val="20"/>
               </w:rPr>
-              <w:t>NA</w:t>
+              <w:t>0</w:t>
             </w:r>
           </w:p>
         </w:tc>
@@ -9600,9 +9447,322 @@
                 <w:sz w:val="20"/>
                 <w:szCs w:val="20"/>
               </w:rPr>
-              <w:t>0.01</w:t>
-            </w:r>
-            <w:r>
+              <w:t>0.0145</w:t>
+            </w:r>
+          </w:p>
+        </w:tc>
+        <w:tc>
+          <w:tcPr>
+            <w:tcW w:w="1047" w:type="dxa"/>
+          </w:tcPr>
+          <w:p>
+            <w:pPr>
+              <w:jc w:val="center"/>
+              <w:rPr>
+                <w:rFonts w:ascii="Arial" w:hAnsi="Arial" w:cs="Arial"/>
+                <w:sz w:val="20"/>
+                <w:szCs w:val="20"/>
+              </w:rPr>
+            </w:pPr>
+            <w:r>
+              <w:rPr>
+                <w:rFonts w:ascii="Arial" w:hAnsi="Arial" w:cs="Arial"/>
+                <w:sz w:val="20"/>
+                <w:szCs w:val="20"/>
+              </w:rPr>
+              <w:t>3.593</w:t>
+            </w:r>
+          </w:p>
+        </w:tc>
+        <w:tc>
+          <w:tcPr>
+            <w:tcW w:w="1194" w:type="dxa"/>
+          </w:tcPr>
+          <w:p>
+            <w:pPr>
+              <w:jc w:val="center"/>
+              <w:rPr>
+                <w:rFonts w:ascii="Arial" w:hAnsi="Arial" w:cs="Arial"/>
+                <w:sz w:val="20"/>
+                <w:szCs w:val="20"/>
+              </w:rPr>
+            </w:pPr>
+            <w:r>
+              <w:rPr>
+                <w:rFonts w:ascii="Arial" w:hAnsi="Arial" w:cs="Arial"/>
+                <w:sz w:val="20"/>
+                <w:szCs w:val="20"/>
+              </w:rPr>
+              <w:t>0.268</w:t>
+            </w:r>
+          </w:p>
+        </w:tc>
+        <w:tc>
+          <w:tcPr>
+            <w:tcW w:w="1294" w:type="dxa"/>
+          </w:tcPr>
+          <w:p>
+            <w:pPr>
+              <w:jc w:val="center"/>
+              <w:rPr>
+                <w:rFonts w:ascii="Arial" w:hAnsi="Arial" w:cs="Arial"/>
+                <w:sz w:val="20"/>
+                <w:szCs w:val="20"/>
+              </w:rPr>
+            </w:pPr>
+            <w:r>
+              <w:rPr>
+                <w:rFonts w:ascii="Arial" w:hAnsi="Arial" w:cs="Arial"/>
+                <w:sz w:val="20"/>
+                <w:szCs w:val="20"/>
+              </w:rPr>
+              <w:t>0.3025</w:t>
+            </w:r>
+          </w:p>
+        </w:tc>
+        <w:tc>
+          <w:tcPr>
+            <w:tcW w:w="1099" w:type="dxa"/>
+          </w:tcPr>
+          <w:p>
+            <w:pPr>
+              <w:jc w:val="center"/>
+              <w:rPr>
+                <w:rFonts w:ascii="Arial" w:hAnsi="Arial" w:cs="Arial"/>
+                <w:sz w:val="20"/>
+                <w:szCs w:val="20"/>
+              </w:rPr>
+            </w:pPr>
+            <w:r>
+              <w:rPr>
+                <w:rFonts w:ascii="Arial" w:hAnsi="Arial" w:cs="Arial"/>
+                <w:sz w:val="20"/>
+                <w:szCs w:val="20"/>
+              </w:rPr>
+              <w:t>1.439</w:t>
+            </w:r>
+          </w:p>
+        </w:tc>
+      </w:tr>
+      <w:tr>
+        <w:tc>
+          <w:tcPr>
+            <w:tcW w:w="2333" w:type="dxa"/>
+          </w:tcPr>
+          <w:p>
+            <w:pPr>
+              <w:rPr>
+                <w:rFonts w:ascii="Arial" w:hAnsi="Arial" w:cs="Arial"/>
+                <w:sz w:val="20"/>
+                <w:szCs w:val="20"/>
+              </w:rPr>
+            </w:pPr>
+            <w:r>
+              <w:rPr>
+                <w:rFonts w:ascii="Arial" w:hAnsi="Arial" w:cs="Arial"/>
+                <w:sz w:val="20"/>
+                <w:szCs w:val="20"/>
+              </w:rPr>
+              <w:t>Follicles*</w:t>
+            </w:r>
+          </w:p>
+        </w:tc>
+        <w:tc>
+          <w:tcPr>
+            <w:tcW w:w="1057" w:type="dxa"/>
+          </w:tcPr>
+          <w:p>
+            <w:pPr>
+              <w:jc w:val="center"/>
+              <w:rPr>
+                <w:rFonts w:ascii="Arial" w:hAnsi="Arial" w:cs="Arial"/>
+                <w:sz w:val="20"/>
+                <w:szCs w:val="20"/>
+              </w:rPr>
+            </w:pPr>
+            <w:r>
+              <w:rPr>
+                <w:rFonts w:ascii="Arial" w:hAnsi="Arial" w:cs="Arial"/>
+                <w:color w:val="000000"/>
+                <w:sz w:val="20"/>
+                <w:szCs w:val="20"/>
+              </w:rPr>
+              <w:t>0</w:t>
+            </w:r>
+          </w:p>
+        </w:tc>
+        <w:tc>
+          <w:tcPr>
+            <w:tcW w:w="1326" w:type="dxa"/>
+          </w:tcPr>
+          <w:p>
+            <w:pPr>
+              <w:jc w:val="center"/>
+              <w:rPr>
+                <w:rFonts w:ascii="Arial" w:hAnsi="Arial" w:cs="Arial"/>
+                <w:sz w:val="20"/>
+                <w:szCs w:val="20"/>
+              </w:rPr>
+            </w:pPr>
+            <w:r>
+              <w:rPr>
+                <w:rFonts w:ascii="Arial" w:hAnsi="Arial" w:cs="Arial"/>
+                <w:color w:val="000000"/>
+                <w:sz w:val="20"/>
+                <w:szCs w:val="20"/>
+              </w:rPr>
+              <w:t>0.5</w:t>
+            </w:r>
+          </w:p>
+        </w:tc>
+        <w:tc>
+          <w:tcPr>
+            <w:tcW w:w="1047" w:type="dxa"/>
+          </w:tcPr>
+          <w:p>
+            <w:pPr>
+              <w:jc w:val="center"/>
+              <w:rPr>
+                <w:rFonts w:ascii="Arial" w:hAnsi="Arial" w:cs="Arial"/>
+                <w:sz w:val="20"/>
+                <w:szCs w:val="20"/>
+              </w:rPr>
+            </w:pPr>
+            <w:r>
+              <w:rPr>
+                <w:rFonts w:ascii="Arial" w:hAnsi="Arial" w:cs="Arial"/>
+                <w:sz w:val="20"/>
+                <w:szCs w:val="20"/>
+              </w:rPr>
+              <w:t>0.743</w:t>
+            </w:r>
+          </w:p>
+        </w:tc>
+        <w:tc>
+          <w:tcPr>
+            <w:tcW w:w="1194" w:type="dxa"/>
+          </w:tcPr>
+          <w:p>
+            <w:pPr>
+              <w:jc w:val="center"/>
+              <w:rPr>
+                <w:rFonts w:ascii="Arial" w:hAnsi="Arial" w:cs="Arial"/>
+                <w:sz w:val="20"/>
+                <w:szCs w:val="20"/>
+              </w:rPr>
+            </w:pPr>
+            <w:r>
+              <w:rPr>
+                <w:rFonts w:ascii="Arial" w:hAnsi="Arial" w:cs="Arial"/>
+                <w:color w:val="000000"/>
+                <w:sz w:val="20"/>
+                <w:szCs w:val="20"/>
+              </w:rPr>
+              <w:t>0</w:t>
+            </w:r>
+          </w:p>
+        </w:tc>
+        <w:tc>
+          <w:tcPr>
+            <w:tcW w:w="1294" w:type="dxa"/>
+          </w:tcPr>
+          <w:p>
+            <w:pPr>
+              <w:jc w:val="center"/>
+              <w:rPr>
+                <w:rFonts w:ascii="Arial" w:hAnsi="Arial" w:cs="Arial"/>
+                <w:sz w:val="20"/>
+                <w:szCs w:val="20"/>
+              </w:rPr>
+            </w:pPr>
+            <w:r>
+              <w:rPr>
+                <w:rFonts w:ascii="Arial" w:hAnsi="Arial" w:cs="Arial"/>
+                <w:color w:val="000000"/>
+                <w:sz w:val="20"/>
+                <w:szCs w:val="20"/>
+              </w:rPr>
+              <w:t>0.5</w:t>
+            </w:r>
+          </w:p>
+        </w:tc>
+        <w:tc>
+          <w:tcPr>
+            <w:tcW w:w="1099" w:type="dxa"/>
+          </w:tcPr>
+          <w:p>
+            <w:pPr>
+              <w:jc w:val="center"/>
+              <w:rPr>
+                <w:rFonts w:ascii="Arial" w:hAnsi="Arial" w:cs="Arial"/>
+                <w:sz w:val="20"/>
+                <w:szCs w:val="20"/>
+              </w:rPr>
+            </w:pPr>
+            <w:r>
+              <w:rPr>
+                <w:rFonts w:ascii="Arial" w:hAnsi="Arial" w:cs="Arial"/>
+                <w:sz w:val="20"/>
+                <w:szCs w:val="20"/>
+              </w:rPr>
+              <w:t>0</w:t>
+            </w:r>
+          </w:p>
+        </w:tc>
+      </w:tr>
+      <w:tr>
+        <w:tc>
+          <w:tcPr>
+            <w:tcW w:w="2333" w:type="dxa"/>
+          </w:tcPr>
+          <w:p>
+            <w:pPr>
+              <w:rPr>
+                <w:rFonts w:ascii="Arial" w:hAnsi="Arial" w:cs="Arial"/>
+                <w:sz w:val="20"/>
+                <w:szCs w:val="20"/>
+              </w:rPr>
+            </w:pPr>
+            <w:r>
+              <w:rPr>
+                <w:rFonts w:ascii="Arial" w:hAnsi="Arial" w:cs="Arial"/>
+                <w:sz w:val="20"/>
+                <w:szCs w:val="20"/>
+              </w:rPr>
+              <w:t>Inflorescences*</w:t>
+            </w:r>
+          </w:p>
+        </w:tc>
+        <w:tc>
+          <w:tcPr>
+            <w:tcW w:w="1057" w:type="dxa"/>
+          </w:tcPr>
+          <w:p>
+            <w:pPr>
+              <w:jc w:val="center"/>
+              <w:rPr>
+                <w:rFonts w:ascii="Arial" w:hAnsi="Arial" w:cs="Arial"/>
+                <w:sz w:val="20"/>
+                <w:szCs w:val="20"/>
+              </w:rPr>
+            </w:pPr>
+            <w:r>
+              <w:rPr>
+                <w:rFonts w:ascii="Arial" w:hAnsi="Arial" w:cs="Arial"/>
+                <w:sz w:val="20"/>
+                <w:szCs w:val="20"/>
+              </w:rPr>
+              <w:t>3.283</w:t>
+            </w:r>
+          </w:p>
+        </w:tc>
+        <w:tc>
+          <w:tcPr>
+            <w:tcW w:w="1326" w:type="dxa"/>
+          </w:tcPr>
+          <w:p>
+            <w:pPr>
+              <w:jc w:val="center"/>
               <w:rPr>
                 <w:rFonts w:ascii="Arial" w:hAnsi="Arial" w:cs="Arial"/>
                 <w:b/>
@@ -9610,7 +9770,16 @@
                 <w:sz w:val="20"/>
                 <w:szCs w:val="20"/>
               </w:rPr>
-              <w:t>45</w:t>
+            </w:pPr>
+            <w:r>
+              <w:rPr>
+                <w:rFonts w:ascii="Arial" w:hAnsi="Arial" w:cs="Arial"/>
+                <w:b/>
+                <w:bCs/>
+                <w:sz w:val="20"/>
+                <w:szCs w:val="20"/>
+              </w:rPr>
+              <w:t>0.035</w:t>
             </w:r>
           </w:p>
         </w:tc>
@@ -9633,7 +9802,7 @@
                 <w:sz w:val="20"/>
                 <w:szCs w:val="20"/>
               </w:rPr>
-              <w:t>9.448</w:t>
+              <w:t>8.156</w:t>
             </w:r>
           </w:p>
         </w:tc>
@@ -9656,7 +9825,7 @@
                 <w:sz w:val="20"/>
                 <w:szCs w:val="20"/>
               </w:rPr>
-              <w:t>0.268</w:t>
+              <w:t>0</w:t>
             </w:r>
           </w:p>
         </w:tc>
@@ -9679,7 +9848,7 @@
                 <w:sz w:val="20"/>
                 <w:szCs w:val="20"/>
               </w:rPr>
-              <w:t>0.3025</w:t>
+              <w:t>0.5</w:t>
             </w:r>
           </w:p>
         </w:tc>
@@ -9702,7 +9871,7 @@
                 <w:sz w:val="20"/>
                 <w:szCs w:val="20"/>
               </w:rPr>
-              <w:t>7.307</w:t>
+              <w:t>0</w:t>
             </w:r>
           </w:p>
         </w:tc>
@@ -9726,7 +9895,7 @@
                 <w:sz w:val="20"/>
                 <w:szCs w:val="20"/>
               </w:rPr>
-              <w:t>Follicles*</w:t>
+              <w:t>Mean flowers per inflorescence*</w:t>
             </w:r>
           </w:p>
         </w:tc>
@@ -9746,7 +9915,75 @@
             <w:r>
               <w:rPr>
                 <w:rFonts w:ascii="Arial" w:hAnsi="Arial" w:cs="Arial"/>
-                <w:color w:val="000000"/>
+                <w:sz w:val="20"/>
+                <w:szCs w:val="20"/>
+              </w:rPr>
+              <w:t>0.203</w:t>
+            </w:r>
+          </w:p>
+        </w:tc>
+        <w:tc>
+          <w:tcPr>
+            <w:tcW w:w="1326" w:type="dxa"/>
+          </w:tcPr>
+          <w:p>
+            <w:pPr>
+              <w:jc w:val="center"/>
+              <w:rPr>
+                <w:rFonts w:ascii="Arial" w:hAnsi="Arial" w:cs="Arial"/>
+                <w:sz w:val="20"/>
+                <w:szCs w:val="20"/>
+              </w:rPr>
+            </w:pPr>
+            <w:r>
+              <w:rPr>
+                <w:rFonts w:ascii="Arial" w:hAnsi="Arial" w:cs="Arial"/>
+                <w:sz w:val="20"/>
+                <w:szCs w:val="20"/>
+              </w:rPr>
+              <w:t>0.326</w:t>
+            </w:r>
+          </w:p>
+        </w:tc>
+        <w:tc>
+          <w:tcPr>
+            <w:tcW w:w="1047" w:type="dxa"/>
+          </w:tcPr>
+          <w:p>
+            <w:pPr>
+              <w:jc w:val="center"/>
+              <w:rPr>
+                <w:rFonts w:ascii="Arial" w:hAnsi="Arial" w:cs="Arial"/>
+                <w:sz w:val="20"/>
+                <w:szCs w:val="20"/>
+              </w:rPr>
+            </w:pPr>
+            <w:r>
+              <w:rPr>
+                <w:rFonts w:ascii="Arial" w:hAnsi="Arial" w:cs="Arial"/>
+                <w:sz w:val="20"/>
+                <w:szCs w:val="20"/>
+              </w:rPr>
+              <w:t>6.489</w:t>
+            </w:r>
+          </w:p>
+        </w:tc>
+        <w:tc>
+          <w:tcPr>
+            <w:tcW w:w="1194" w:type="dxa"/>
+          </w:tcPr>
+          <w:p>
+            <w:pPr>
+              <w:jc w:val="center"/>
+              <w:rPr>
+                <w:rFonts w:ascii="Arial" w:hAnsi="Arial" w:cs="Arial"/>
+                <w:sz w:val="20"/>
+                <w:szCs w:val="20"/>
+              </w:rPr>
+            </w:pPr>
+            <w:r>
+              <w:rPr>
+                <w:rFonts w:ascii="Arial" w:hAnsi="Arial" w:cs="Arial"/>
                 <w:sz w:val="20"/>
                 <w:szCs w:val="20"/>
               </w:rPr>
@@ -9756,21 +9993,20 @@
         </w:tc>
         <w:tc>
           <w:tcPr>
-            <w:tcW w:w="1326" w:type="dxa"/>
-          </w:tcPr>
-          <w:p>
-            <w:pPr>
-              <w:jc w:val="center"/>
-              <w:rPr>
-                <w:rFonts w:ascii="Arial" w:hAnsi="Arial" w:cs="Arial"/>
-                <w:sz w:val="20"/>
-                <w:szCs w:val="20"/>
-              </w:rPr>
-            </w:pPr>
-            <w:r>
-              <w:rPr>
-                <w:rFonts w:ascii="Arial" w:hAnsi="Arial" w:cs="Arial"/>
-                <w:color w:val="000000"/>
+            <w:tcW w:w="1294" w:type="dxa"/>
+          </w:tcPr>
+          <w:p>
+            <w:pPr>
+              <w:jc w:val="center"/>
+              <w:rPr>
+                <w:rFonts w:ascii="Arial" w:hAnsi="Arial" w:cs="Arial"/>
+                <w:sz w:val="20"/>
+                <w:szCs w:val="20"/>
+              </w:rPr>
+            </w:pPr>
+            <w:r>
+              <w:rPr>
+                <w:rFonts w:ascii="Arial" w:hAnsi="Arial" w:cs="Arial"/>
                 <w:sz w:val="20"/>
                 <w:szCs w:val="20"/>
               </w:rPr>
@@ -9780,77 +10016,6 @@
         </w:tc>
         <w:tc>
           <w:tcPr>
-            <w:tcW w:w="1047" w:type="dxa"/>
-          </w:tcPr>
-          <w:p>
-            <w:pPr>
-              <w:jc w:val="center"/>
-              <w:rPr>
-                <w:rFonts w:ascii="Arial" w:hAnsi="Arial" w:cs="Arial"/>
-                <w:sz w:val="20"/>
-                <w:szCs w:val="20"/>
-              </w:rPr>
-            </w:pPr>
-            <w:r>
-              <w:rPr>
-                <w:rFonts w:ascii="Arial" w:hAnsi="Arial" w:cs="Arial"/>
-                <w:sz w:val="20"/>
-                <w:szCs w:val="20"/>
-              </w:rPr>
-              <w:t>NA</w:t>
-            </w:r>
-          </w:p>
-        </w:tc>
-        <w:tc>
-          <w:tcPr>
-            <w:tcW w:w="1194" w:type="dxa"/>
-          </w:tcPr>
-          <w:p>
-            <w:pPr>
-              <w:jc w:val="center"/>
-              <w:rPr>
-                <w:rFonts w:ascii="Arial" w:hAnsi="Arial" w:cs="Arial"/>
-                <w:sz w:val="20"/>
-                <w:szCs w:val="20"/>
-              </w:rPr>
-            </w:pPr>
-            <w:r>
-              <w:rPr>
-                <w:rFonts w:ascii="Arial" w:hAnsi="Arial" w:cs="Arial"/>
-                <w:color w:val="000000"/>
-                <w:sz w:val="20"/>
-                <w:szCs w:val="20"/>
-              </w:rPr>
-              <w:t>0</w:t>
-            </w:r>
-          </w:p>
-        </w:tc>
-        <w:tc>
-          <w:tcPr>
-            <w:tcW w:w="1294" w:type="dxa"/>
-          </w:tcPr>
-          <w:p>
-            <w:pPr>
-              <w:jc w:val="center"/>
-              <w:rPr>
-                <w:rFonts w:ascii="Arial" w:hAnsi="Arial" w:cs="Arial"/>
-                <w:sz w:val="20"/>
-                <w:szCs w:val="20"/>
-              </w:rPr>
-            </w:pPr>
-            <w:r>
-              <w:rPr>
-                <w:rFonts w:ascii="Arial" w:hAnsi="Arial" w:cs="Arial"/>
-                <w:color w:val="000000"/>
-                <w:sz w:val="20"/>
-                <w:szCs w:val="20"/>
-              </w:rPr>
-              <w:t>0.5</w:t>
-            </w:r>
-          </w:p>
-        </w:tc>
-        <w:tc>
-          <w:tcPr>
             <w:tcW w:w="1099" w:type="dxa"/>
           </w:tcPr>
           <w:p>
@@ -9868,335 +10033,7 @@
                 <w:sz w:val="20"/>
                 <w:szCs w:val="20"/>
               </w:rPr>
-              <w:t>NA</w:t>
-            </w:r>
-          </w:p>
-        </w:tc>
-      </w:tr>
-      <w:tr>
-        <w:tc>
-          <w:tcPr>
-            <w:tcW w:w="2333" w:type="dxa"/>
-          </w:tcPr>
-          <w:p>
-            <w:pPr>
-              <w:rPr>
-                <w:rFonts w:ascii="Arial" w:hAnsi="Arial" w:cs="Arial"/>
-                <w:sz w:val="20"/>
-                <w:szCs w:val="20"/>
-              </w:rPr>
-            </w:pPr>
-            <w:r>
-              <w:rPr>
-                <w:rFonts w:ascii="Arial" w:hAnsi="Arial" w:cs="Arial"/>
-                <w:sz w:val="20"/>
-                <w:szCs w:val="20"/>
-              </w:rPr>
-              <w:t>Inflorescences*</w:t>
-            </w:r>
-          </w:p>
-        </w:tc>
-        <w:tc>
-          <w:tcPr>
-            <w:tcW w:w="1057" w:type="dxa"/>
-          </w:tcPr>
-          <w:p>
-            <w:pPr>
-              <w:jc w:val="center"/>
-              <w:rPr>
-                <w:rFonts w:ascii="Arial" w:hAnsi="Arial" w:cs="Arial"/>
-                <w:sz w:val="20"/>
-                <w:szCs w:val="20"/>
-              </w:rPr>
-            </w:pPr>
-            <w:r>
-              <w:rPr>
-                <w:rFonts w:ascii="Arial" w:hAnsi="Arial" w:cs="Arial"/>
-                <w:sz w:val="20"/>
-                <w:szCs w:val="20"/>
-              </w:rPr>
-              <w:t>3.283</w:t>
-            </w:r>
-          </w:p>
-        </w:tc>
-        <w:tc>
-          <w:tcPr>
-            <w:tcW w:w="1326" w:type="dxa"/>
-          </w:tcPr>
-          <w:p>
-            <w:pPr>
-              <w:jc w:val="center"/>
-              <w:rPr>
-                <w:rFonts w:ascii="Arial" w:hAnsi="Arial" w:cs="Arial"/>
-                <w:b/>
-                <w:bCs/>
-                <w:sz w:val="20"/>
-                <w:szCs w:val="20"/>
-              </w:rPr>
-            </w:pPr>
-            <w:r>
-              <w:rPr>
-                <w:rFonts w:ascii="Arial" w:hAnsi="Arial" w:cs="Arial"/>
-                <w:b/>
-                <w:bCs/>
-                <w:sz w:val="20"/>
-                <w:szCs w:val="20"/>
-              </w:rPr>
-              <w:t>0.035</w:t>
-            </w:r>
-          </w:p>
-        </w:tc>
-        <w:tc>
-          <w:tcPr>
-            <w:tcW w:w="1047" w:type="dxa"/>
-          </w:tcPr>
-          <w:p>
-            <w:pPr>
-              <w:jc w:val="center"/>
-              <w:rPr>
-                <w:rFonts w:ascii="Arial" w:hAnsi="Arial" w:cs="Arial"/>
-                <w:sz w:val="20"/>
-                <w:szCs w:val="20"/>
-              </w:rPr>
-            </w:pPr>
-            <w:r>
-              <w:rPr>
-                <w:rFonts w:ascii="Arial" w:hAnsi="Arial" w:cs="Arial"/>
-                <w:sz w:val="20"/>
-                <w:szCs w:val="20"/>
-              </w:rPr>
-              <w:t>8.935</w:t>
-            </w:r>
-          </w:p>
-        </w:tc>
-        <w:tc>
-          <w:tcPr>
-            <w:tcW w:w="1194" w:type="dxa"/>
-          </w:tcPr>
-          <w:p>
-            <w:pPr>
-              <w:jc w:val="center"/>
-              <w:rPr>
-                <w:rFonts w:ascii="Arial" w:hAnsi="Arial" w:cs="Arial"/>
-                <w:sz w:val="20"/>
-                <w:szCs w:val="20"/>
-              </w:rPr>
-            </w:pPr>
-            <w:r>
-              <w:rPr>
-                <w:rFonts w:ascii="Arial" w:hAnsi="Arial" w:cs="Arial"/>
-                <w:sz w:val="20"/>
-                <w:szCs w:val="20"/>
-              </w:rPr>
-              <w:t>0</w:t>
-            </w:r>
-          </w:p>
-        </w:tc>
-        <w:tc>
-          <w:tcPr>
-            <w:tcW w:w="1294" w:type="dxa"/>
-          </w:tcPr>
-          <w:p>
-            <w:pPr>
-              <w:jc w:val="center"/>
-              <w:rPr>
-                <w:rFonts w:ascii="Arial" w:hAnsi="Arial" w:cs="Arial"/>
-                <w:sz w:val="20"/>
-                <w:szCs w:val="20"/>
-              </w:rPr>
-            </w:pPr>
-            <w:r>
-              <w:rPr>
-                <w:rFonts w:ascii="Arial" w:hAnsi="Arial" w:cs="Arial"/>
-                <w:sz w:val="20"/>
-                <w:szCs w:val="20"/>
-              </w:rPr>
-              <w:t>0.5</w:t>
-            </w:r>
-          </w:p>
-        </w:tc>
-        <w:tc>
-          <w:tcPr>
-            <w:tcW w:w="1099" w:type="dxa"/>
-          </w:tcPr>
-          <w:p>
-            <w:pPr>
-              <w:jc w:val="center"/>
-              <w:rPr>
-                <w:rFonts w:ascii="Arial" w:hAnsi="Arial" w:cs="Arial"/>
-                <w:sz w:val="20"/>
-                <w:szCs w:val="20"/>
-              </w:rPr>
-            </w:pPr>
-            <w:r>
-              <w:rPr>
-                <w:rFonts w:ascii="Arial" w:hAnsi="Arial" w:cs="Arial"/>
-                <w:sz w:val="20"/>
-                <w:szCs w:val="20"/>
-              </w:rPr>
-              <w:t>11.466</w:t>
-            </w:r>
-          </w:p>
-        </w:tc>
-      </w:tr>
-      <w:tr>
-        <w:tc>
-          <w:tcPr>
-            <w:tcW w:w="2333" w:type="dxa"/>
-          </w:tcPr>
-          <w:p>
-            <w:pPr>
-              <w:rPr>
-                <w:rFonts w:ascii="Arial" w:hAnsi="Arial" w:cs="Arial"/>
-                <w:sz w:val="20"/>
-                <w:szCs w:val="20"/>
-              </w:rPr>
-            </w:pPr>
-            <w:r>
-              <w:rPr>
-                <w:rFonts w:ascii="Arial" w:hAnsi="Arial" w:cs="Arial"/>
-                <w:sz w:val="20"/>
-                <w:szCs w:val="20"/>
-              </w:rPr>
-              <w:t>Mean flowers per inflorescence*</w:t>
-            </w:r>
-          </w:p>
-        </w:tc>
-        <w:tc>
-          <w:tcPr>
-            <w:tcW w:w="1057" w:type="dxa"/>
-          </w:tcPr>
-          <w:p>
-            <w:pPr>
-              <w:jc w:val="center"/>
-              <w:rPr>
-                <w:rFonts w:ascii="Arial" w:hAnsi="Arial" w:cs="Arial"/>
-                <w:sz w:val="20"/>
-                <w:szCs w:val="20"/>
-              </w:rPr>
-            </w:pPr>
-            <w:r>
-              <w:rPr>
-                <w:rFonts w:ascii="Arial" w:hAnsi="Arial" w:cs="Arial"/>
-                <w:sz w:val="20"/>
-                <w:szCs w:val="20"/>
-              </w:rPr>
-              <w:t>0.203</w:t>
-            </w:r>
-          </w:p>
-        </w:tc>
-        <w:tc>
-          <w:tcPr>
-            <w:tcW w:w="1326" w:type="dxa"/>
-          </w:tcPr>
-          <w:p>
-            <w:pPr>
-              <w:jc w:val="center"/>
-              <w:rPr>
-                <w:rFonts w:ascii="Arial" w:hAnsi="Arial" w:cs="Arial"/>
-                <w:sz w:val="20"/>
-                <w:szCs w:val="20"/>
-              </w:rPr>
-            </w:pPr>
-            <w:r>
-              <w:rPr>
-                <w:rFonts w:ascii="Arial" w:hAnsi="Arial" w:cs="Arial"/>
-                <w:sz w:val="20"/>
-                <w:szCs w:val="20"/>
-              </w:rPr>
-              <w:t>0.326</w:t>
-            </w:r>
-          </w:p>
-        </w:tc>
-        <w:tc>
-          <w:tcPr>
-            <w:tcW w:w="1047" w:type="dxa"/>
-          </w:tcPr>
-          <w:p>
-            <w:pPr>
-              <w:jc w:val="center"/>
-              <w:rPr>
-                <w:rFonts w:ascii="Arial" w:hAnsi="Arial" w:cs="Arial"/>
-                <w:sz w:val="20"/>
-                <w:szCs w:val="20"/>
-              </w:rPr>
-            </w:pPr>
-            <w:r>
-              <w:rPr>
-                <w:rFonts w:ascii="Arial" w:hAnsi="Arial" w:cs="Arial"/>
-                <w:sz w:val="20"/>
-                <w:szCs w:val="20"/>
-              </w:rPr>
-              <w:t>NA</w:t>
-            </w:r>
-          </w:p>
-        </w:tc>
-        <w:tc>
-          <w:tcPr>
-            <w:tcW w:w="1194" w:type="dxa"/>
-          </w:tcPr>
-          <w:p>
-            <w:pPr>
-              <w:jc w:val="center"/>
-              <w:rPr>
-                <w:rFonts w:ascii="Arial" w:hAnsi="Arial" w:cs="Arial"/>
-                <w:sz w:val="20"/>
-                <w:szCs w:val="20"/>
-              </w:rPr>
-            </w:pPr>
-            <w:r>
-              <w:rPr>
-                <w:rFonts w:ascii="Arial" w:hAnsi="Arial" w:cs="Arial"/>
-                <w:sz w:val="20"/>
-                <w:szCs w:val="20"/>
-              </w:rPr>
-              <w:t>0</w:t>
-            </w:r>
-          </w:p>
-        </w:tc>
-        <w:tc>
-          <w:tcPr>
-            <w:tcW w:w="1294" w:type="dxa"/>
-          </w:tcPr>
-          <w:p>
-            <w:pPr>
-              <w:jc w:val="center"/>
-              <w:rPr>
-                <w:rFonts w:ascii="Arial" w:hAnsi="Arial" w:cs="Arial"/>
-                <w:sz w:val="20"/>
-                <w:szCs w:val="20"/>
-              </w:rPr>
-            </w:pPr>
-            <w:r>
-              <w:rPr>
-                <w:rFonts w:ascii="Arial" w:hAnsi="Arial" w:cs="Arial"/>
-                <w:sz w:val="20"/>
-                <w:szCs w:val="20"/>
-              </w:rPr>
-              <w:t>0.5</w:t>
-            </w:r>
-          </w:p>
-        </w:tc>
-        <w:tc>
-          <w:tcPr>
-            <w:tcW w:w="1099" w:type="dxa"/>
-          </w:tcPr>
-          <w:p>
-            <w:pPr>
-              <w:jc w:val="center"/>
-              <w:rPr>
-                <w:rFonts w:ascii="Arial" w:hAnsi="Arial" w:cs="Arial"/>
-                <w:sz w:val="20"/>
-                <w:szCs w:val="20"/>
-              </w:rPr>
-            </w:pPr>
-            <w:r>
-              <w:rPr>
-                <w:rFonts w:ascii="Arial" w:hAnsi="Arial" w:cs="Arial"/>
-                <w:sz w:val="20"/>
-                <w:szCs w:val="20"/>
-              </w:rPr>
-              <w:t>2.338</w:t>
+              <w:t>1.507</w:t>
             </w:r>
           </w:p>
         </w:tc>
@@ -11266,7 +11103,7 @@
                 <w:sz w:val="20"/>
                 <w:szCs w:val="20"/>
               </w:rPr>
-              <w:t>4.607</w:t>
+              <w:t>1.586</w:t>
             </w:r>
           </w:p>
         </w:tc>
@@ -11335,7 +11172,7 @@
                 <w:sz w:val="20"/>
                 <w:szCs w:val="20"/>
               </w:rPr>
-              <w:t>2.421</w:t>
+              <w:t>2.701</w:t>
             </w:r>
           </w:p>
         </w:tc>
@@ -11428,7 +11265,7 @@
                 <w:sz w:val="20"/>
                 <w:szCs w:val="20"/>
               </w:rPr>
-              <w:t>24.27</w:t>
+              <w:t>0</w:t>
             </w:r>
           </w:p>
         </w:tc>
@@ -11501,7 +11338,7 @@
                 <w:sz w:val="20"/>
                 <w:szCs w:val="20"/>
               </w:rPr>
-              <w:t>7.74</w:t>
+              <w:t>7.049</w:t>
             </w:r>
           </w:p>
         </w:tc>
@@ -11594,7 +11431,7 @@
                 <w:sz w:val="20"/>
                 <w:szCs w:val="20"/>
               </w:rPr>
-              <w:t>15.738</w:t>
+              <w:t>0.446</w:t>
             </w:r>
           </w:p>
         </w:tc>
@@ -11667,7 +11504,7 @@
                 <w:sz w:val="20"/>
                 <w:szCs w:val="20"/>
               </w:rPr>
-              <w:t>4.713</w:t>
+              <w:t>5.65</w:t>
             </w:r>
           </w:p>
         </w:tc>
@@ -12140,7 +11977,7 @@
                 <w:sz w:val="20"/>
                 <w:szCs w:val="20"/>
               </w:rPr>
-              <w:t>NA</w:t>
+              <w:t>0</w:t>
             </w:r>
           </w:p>
         </w:tc>
@@ -12209,7 +12046,7 @@
                 <w:sz w:val="20"/>
                 <w:szCs w:val="20"/>
               </w:rPr>
-              <w:t>NA</w:t>
+              <w:t>0</w:t>
             </w:r>
           </w:p>
         </w:tc>
@@ -12346,7 +12183,7 @@
                 <w:sz w:val="20"/>
                 <w:szCs w:val="20"/>
               </w:rPr>
-              <w:t>NA</w:t>
+              <w:t>0.326</w:t>
             </w:r>
           </w:p>
         </w:tc>
@@ -12361,7 +12198,6 @@
                 <w:rFonts w:ascii="Arial" w:hAnsi="Arial" w:cs="Arial"/>
                 <w:sz w:val="20"/>
                 <w:szCs w:val="20"/>
-                <w:highlight w:val="yellow"/>
               </w:rPr>
             </w:pPr>
             <w:r>
@@ -12416,7 +12252,7 @@
                 <w:sz w:val="20"/>
                 <w:szCs w:val="20"/>
               </w:rPr>
-              <w:t>5.634</w:t>
+              <w:t>0</w:t>
             </w:r>
           </w:p>
         </w:tc>
@@ -12543,7 +12379,7 @@
                 <w:sz w:val="20"/>
                 <w:szCs w:val="20"/>
               </w:rPr>
-              <w:t>6.61</w:t>
+              <w:t>1.306</w:t>
             </w:r>
           </w:p>
         </w:tc>
@@ -12579,17 +12415,13 @@
               <w:jc w:val="center"/>
               <w:rPr>
                 <w:rFonts w:ascii="Arial" w:hAnsi="Arial" w:cs="Arial"/>
-                <w:b/>
-                <w:bCs/>
-                <w:sz w:val="20"/>
-                <w:szCs w:val="20"/>
-              </w:rPr>
-            </w:pPr>
-            <w:r>
-              <w:rPr>
-                <w:rFonts w:ascii="Arial" w:hAnsi="Arial" w:cs="Arial"/>
-                <w:b/>
-                <w:bCs/>
+                <w:sz w:val="20"/>
+                <w:szCs w:val="20"/>
+              </w:rPr>
+            </w:pPr>
+            <w:r>
+              <w:rPr>
+                <w:rFonts w:ascii="Arial" w:hAnsi="Arial" w:cs="Arial"/>
                 <w:sz w:val="20"/>
                 <w:szCs w:val="20"/>
               </w:rPr>
@@ -12616,7 +12448,7 @@
                 <w:sz w:val="20"/>
                 <w:szCs w:val="20"/>
               </w:rPr>
-              <w:t>2.943</w:t>
+              <w:t>2.727</w:t>
             </w:r>
           </w:p>
         </w:tc>
@@ -12743,7 +12575,7 @@
                 <w:sz w:val="20"/>
                 <w:szCs w:val="20"/>
               </w:rPr>
-              <w:t>NA</w:t>
+              <w:t>0</w:t>
             </w:r>
           </w:p>
         </w:tc>
@@ -12812,7 +12644,7 @@
                 <w:sz w:val="20"/>
                 <w:szCs w:val="20"/>
               </w:rPr>
-              <w:t>NA</w:t>
+              <w:t>0.331</w:t>
             </w:r>
           </w:p>
         </w:tc>
@@ -13067,7 +12899,7 @@
                 <w:sz w:val="20"/>
                 <w:szCs w:val="20"/>
               </w:rPr>
-              <w:t>88.556</w:t>
+              <w:t>0</w:t>
             </w:r>
           </w:p>
         </w:tc>
@@ -13140,7 +12972,7 @@
                 <w:sz w:val="20"/>
                 <w:szCs w:val="20"/>
               </w:rPr>
-              <w:t>NA</w:t>
+              <w:t>1.894</w:t>
             </w:r>
           </w:p>
         </w:tc>
@@ -13561,7 +13393,7 @@
                 <w:sz w:val="20"/>
                 <w:szCs w:val="20"/>
               </w:rPr>
-              <w:t>7.658</w:t>
+              <w:t>0</w:t>
             </w:r>
           </w:p>
         </w:tc>
@@ -13634,7 +13466,7 @@
                 <w:sz w:val="20"/>
                 <w:szCs w:val="20"/>
               </w:rPr>
-              <w:t>0.693</w:t>
+              <w:t>5.751</w:t>
             </w:r>
           </w:p>
         </w:tc>
@@ -13928,7 +13760,7 @@
                 <w:sz w:val="20"/>
                 <w:szCs w:val="20"/>
               </w:rPr>
-              <w:t>NA</w:t>
+              <w:t>0</w:t>
             </w:r>
           </w:p>
         </w:tc>
@@ -14001,7 +13833,7 @@
                 <w:sz w:val="20"/>
                 <w:szCs w:val="20"/>
               </w:rPr>
-              <w:t>NA</w:t>
+              <w:t>9.954</w:t>
             </w:r>
           </w:p>
         </w:tc>
@@ -14095,7 +13927,7 @@
                 <w:sz w:val="20"/>
                 <w:szCs w:val="20"/>
               </w:rPr>
-              <w:t>65.421</w:t>
+              <w:t>0</w:t>
             </w:r>
           </w:p>
         </w:tc>
@@ -14169,7 +14001,7 @@
                 <w:sz w:val="20"/>
                 <w:szCs w:val="20"/>
               </w:rPr>
-              <w:t>50.523</w:t>
+              <w:t>0</w:t>
             </w:r>
           </w:p>
         </w:tc>
@@ -14424,7 +14256,7 @@
                 <w:sz w:val="20"/>
                 <w:szCs w:val="20"/>
               </w:rPr>
-              <w:t>NA</w:t>
+              <w:t>0</w:t>
             </w:r>
           </w:p>
         </w:tc>
@@ -14493,7 +14325,7 @@
                 <w:sz w:val="20"/>
                 <w:szCs w:val="20"/>
               </w:rPr>
-              <w:t>NA</w:t>
+              <w:t>0</w:t>
             </w:r>
           </w:p>
         </w:tc>
@@ -14590,7 +14422,7 @@
                 <w:sz w:val="20"/>
                 <w:szCs w:val="20"/>
               </w:rPr>
-              <w:t>9.417</w:t>
+              <w:t>3.569</w:t>
             </w:r>
           </w:p>
         </w:tc>
@@ -14659,7 +14491,7 @@
                 <w:sz w:val="20"/>
                 <w:szCs w:val="20"/>
               </w:rPr>
-              <w:t>7.259</w:t>
+              <w:t>1.453</w:t>
             </w:r>
           </w:p>
         </w:tc>
@@ -14752,7 +14584,7 @@
                 <w:sz w:val="20"/>
                 <w:szCs w:val="20"/>
               </w:rPr>
-              <w:t>NA</w:t>
+              <w:t>0.813</w:t>
             </w:r>
           </w:p>
         </w:tc>
@@ -14821,7 +14653,7 @@
                 <w:sz w:val="20"/>
                 <w:szCs w:val="20"/>
               </w:rPr>
-              <w:t>NA</w:t>
+              <w:t>0</w:t>
             </w:r>
           </w:p>
         </w:tc>
@@ -14918,7 +14750,7 @@
                 <w:sz w:val="20"/>
                 <w:szCs w:val="20"/>
               </w:rPr>
-              <w:t>9.028</w:t>
+              <w:t>7.853</w:t>
             </w:r>
           </w:p>
         </w:tc>
@@ -14987,7 +14819,7 @@
                 <w:sz w:val="20"/>
                 <w:szCs w:val="20"/>
               </w:rPr>
-              <w:t>11.244</w:t>
+              <w:t>0</w:t>
             </w:r>
           </w:p>
         </w:tc>
@@ -15080,7 +14912,7 @@
                 <w:sz w:val="20"/>
                 <w:szCs w:val="20"/>
               </w:rPr>
-              <w:t>NA</w:t>
+              <w:t>6.237</w:t>
             </w:r>
           </w:p>
         </w:tc>
@@ -15149,7 +14981,7 @@
                 <w:sz w:val="20"/>
                 <w:szCs w:val="20"/>
               </w:rPr>
-              <w:t>1.321</w:t>
+              <w:t>0.838</w:t>
             </w:r>
           </w:p>
         </w:tc>

</xml_diff>

<commit_message>
updating FDR and mvabund results
</commit_message>
<xml_diff>
--- a/Figures_Tables/ranova_PVE/ranovas_allyears.docx
+++ b/Figures_Tables/ranova_PVE/ranovas_allyears.docx
@@ -2877,13 +2877,17 @@
               <w:jc w:val="center"/>
               <w:rPr>
                 <w:rFonts w:ascii="Arial" w:hAnsi="Arial" w:cs="Arial"/>
-                <w:sz w:val="20"/>
-                <w:szCs w:val="20"/>
-              </w:rPr>
-            </w:pPr>
-            <w:r>
-              <w:rPr>
-                <w:rFonts w:ascii="Arial" w:hAnsi="Arial" w:cs="Arial"/>
+                <w:b/>
+                <w:bCs/>
+                <w:sz w:val="20"/>
+                <w:szCs w:val="20"/>
+              </w:rPr>
+            </w:pPr>
+            <w:r>
+              <w:rPr>
+                <w:rFonts w:ascii="Arial" w:hAnsi="Arial" w:cs="Arial"/>
+                <w:b/>
+                <w:bCs/>
                 <w:sz w:val="20"/>
                 <w:szCs w:val="20"/>
               </w:rPr>
@@ -3132,13 +3136,17 @@
               <w:jc w:val="center"/>
               <w:rPr>
                 <w:rFonts w:ascii="Arial" w:hAnsi="Arial" w:cs="Arial"/>
-                <w:sz w:val="20"/>
-                <w:szCs w:val="20"/>
-              </w:rPr>
-            </w:pPr>
-            <w:r>
-              <w:rPr>
-                <w:rFonts w:ascii="Arial" w:hAnsi="Arial" w:cs="Arial"/>
+                <w:b/>
+                <w:bCs/>
+                <w:sz w:val="20"/>
+                <w:szCs w:val="20"/>
+              </w:rPr>
+            </w:pPr>
+            <w:r>
+              <w:rPr>
+                <w:rFonts w:ascii="Arial" w:hAnsi="Arial" w:cs="Arial"/>
+                <w:b/>
+                <w:bCs/>
                 <w:sz w:val="20"/>
                 <w:szCs w:val="20"/>
               </w:rPr>
@@ -3363,13 +3371,17 @@
               <w:jc w:val="center"/>
               <w:rPr>
                 <w:rFonts w:ascii="Arial" w:hAnsi="Arial" w:cs="Arial"/>
-                <w:sz w:val="20"/>
-                <w:szCs w:val="20"/>
-              </w:rPr>
-            </w:pPr>
-            <w:r>
-              <w:rPr>
-                <w:rFonts w:ascii="Arial" w:hAnsi="Arial" w:cs="Arial"/>
+                <w:b/>
+                <w:bCs/>
+                <w:sz w:val="20"/>
+                <w:szCs w:val="20"/>
+              </w:rPr>
+            </w:pPr>
+            <w:r>
+              <w:rPr>
+                <w:rFonts w:ascii="Arial" w:hAnsi="Arial" w:cs="Arial"/>
+                <w:b/>
+                <w:bCs/>
                 <w:sz w:val="20"/>
                 <w:szCs w:val="20"/>
               </w:rPr>
@@ -5667,13 +5679,17 @@
               <w:jc w:val="center"/>
               <w:rPr>
                 <w:rFonts w:ascii="Arial" w:hAnsi="Arial" w:cs="Arial"/>
-                <w:sz w:val="20"/>
-                <w:szCs w:val="20"/>
-              </w:rPr>
-            </w:pPr>
-            <w:r>
-              <w:rPr>
-                <w:rFonts w:ascii="Arial" w:hAnsi="Arial" w:cs="Arial"/>
+                <w:b/>
+                <w:bCs/>
+                <w:sz w:val="20"/>
+                <w:szCs w:val="20"/>
+              </w:rPr>
+            </w:pPr>
+            <w:r>
+              <w:rPr>
+                <w:rFonts w:ascii="Arial" w:hAnsi="Arial" w:cs="Arial"/>
+                <w:b/>
+                <w:bCs/>
                 <w:sz w:val="20"/>
                 <w:szCs w:val="20"/>
               </w:rPr>
@@ -5832,13 +5848,17 @@
               <w:jc w:val="center"/>
               <w:rPr>
                 <w:rFonts w:ascii="Arial" w:hAnsi="Arial" w:cs="Arial"/>
-                <w:sz w:val="20"/>
-                <w:szCs w:val="20"/>
-              </w:rPr>
-            </w:pPr>
-            <w:r>
-              <w:rPr>
-                <w:rFonts w:ascii="Arial" w:hAnsi="Arial" w:cs="Arial"/>
+                <w:b/>
+                <w:bCs/>
+                <w:sz w:val="20"/>
+                <w:szCs w:val="20"/>
+              </w:rPr>
+            </w:pPr>
+            <w:r>
+              <w:rPr>
+                <w:rFonts w:ascii="Arial" w:hAnsi="Arial" w:cs="Arial"/>
+                <w:b/>
+                <w:bCs/>
                 <w:sz w:val="20"/>
                 <w:szCs w:val="20"/>
               </w:rPr>
@@ -12415,13 +12435,17 @@
               <w:jc w:val="center"/>
               <w:rPr>
                 <w:rFonts w:ascii="Arial" w:hAnsi="Arial" w:cs="Arial"/>
-                <w:sz w:val="20"/>
-                <w:szCs w:val="20"/>
-              </w:rPr>
-            </w:pPr>
-            <w:r>
-              <w:rPr>
-                <w:rFonts w:ascii="Arial" w:hAnsi="Arial" w:cs="Arial"/>
+                <w:b/>
+                <w:bCs/>
+                <w:sz w:val="20"/>
+                <w:szCs w:val="20"/>
+              </w:rPr>
+            </w:pPr>
+            <w:r>
+              <w:rPr>
+                <w:rFonts w:ascii="Arial" w:hAnsi="Arial" w:cs="Arial"/>
+                <w:b/>
+                <w:bCs/>
                 <w:sz w:val="20"/>
                 <w:szCs w:val="20"/>
               </w:rPr>

</xml_diff>

<commit_message>
redid model diganostics for herbivores after taking mean of two sampling periods and SLA after removing ~3 zero entries
</commit_message>
<xml_diff>
--- a/Figures_Tables/ranova_PVE/ranovas_allyears.docx
+++ b/Figures_Tables/ranova_PVE/ranovas_allyears.docx
@@ -81,21 +81,7 @@
         <w:rPr>
           <w:rFonts w:ascii="Arial" w:hAnsi="Arial" w:cs="Arial"/>
         </w:rPr>
-        <w:t>Values for last year included (</w:t>
-      </w:r>
-      <w:proofErr w:type="gramStart"/>
-      <w:r>
-        <w:rPr>
-          <w:rFonts w:ascii="Arial" w:hAnsi="Arial" w:cs="Arial"/>
-        </w:rPr>
-        <w:t>e.g.</w:t>
-      </w:r>
-      <w:proofErr w:type="gramEnd"/>
-      <w:r>
-        <w:rPr>
-          <w:rFonts w:ascii="Arial" w:hAnsi="Arial" w:cs="Arial"/>
-        </w:rPr>
-        <w:t xml:space="preserve"> relative growth rate measured 2019-2021; 2021 values are below)</w:t>
+        <w:t>Values for last year included (e.g. relative growth rate measured 2019-2021; 2021 values are below)</w:t>
       </w:r>
     </w:p>
     <w:tbl>
@@ -5325,57 +5311,25 @@
         <w:rPr>
           <w:rFonts w:ascii="Arial" w:hAnsi="Arial" w:cs="Arial"/>
         </w:rPr>
-        <w:t>*Variables were analyzed with generalized linear mixed models. PVE was calculated as: random effect variance</w:t>
-      </w:r>
-      <w:proofErr w:type="gramStart"/>
-      <w:r>
-        <w:rPr>
-          <w:rFonts w:ascii="Arial" w:hAnsi="Arial" w:cs="Arial"/>
-        </w:rPr>
-        <w:t>/(</w:t>
-      </w:r>
-      <w:proofErr w:type="gramEnd"/>
-      <w:r>
-        <w:rPr>
-          <w:rFonts w:ascii="Arial" w:hAnsi="Arial" w:cs="Arial"/>
-        </w:rPr>
-        <w:t>random effect variance + residual variance) with the</w:t>
+        <w:t xml:space="preserve">*Variables were analyzed with generalized linear mixed models. PVE was calculated </w:t>
       </w:r>
       <w:r>
         <w:rPr>
           <w:rFonts w:ascii="Arial" w:hAnsi="Arial" w:cs="Arial"/>
         </w:rPr>
-        <w:t xml:space="preserve"> </w:t>
-      </w:r>
-      <w:proofErr w:type="spellStart"/>
-      <w:r>
-        <w:rPr>
-          <w:rFonts w:ascii="Arial" w:hAnsi="Arial" w:cs="Arial"/>
-          <w:i/>
-          <w:iCs/>
-        </w:rPr>
-        <w:t>get_variance</w:t>
-      </w:r>
-      <w:proofErr w:type="spellEnd"/>
-      <w:r>
-        <w:rPr>
-          <w:rFonts w:ascii="Arial" w:hAnsi="Arial" w:cs="Arial"/>
-          <w:i/>
-          <w:iCs/>
-        </w:rPr>
-        <w:t>()</w:t>
+        <w:t>by refitting the variables to general linear mixed models (i.e., Gaussian distributions), then calculating</w:t>
       </w:r>
       <w:r>
         <w:rPr>
           <w:rFonts w:ascii="Arial" w:hAnsi="Arial" w:cs="Arial"/>
         </w:rPr>
-        <w:t xml:space="preserve"> function from the</w:t>
+        <w:t xml:space="preserve">: </w:t>
       </w:r>
       <w:r>
         <w:rPr>
           <w:rFonts w:ascii="Arial" w:hAnsi="Arial" w:cs="Arial"/>
         </w:rPr>
-        <w:t xml:space="preserve"> </w:t>
+        <w:t xml:space="preserve">random effect variance/(random effect variance + residual variance) with the </w:t>
       </w:r>
       <w:r>
         <w:rPr>
@@ -5383,51 +5337,7 @@
           <w:i/>
           <w:iCs/>
         </w:rPr>
-        <w:t>insight</w:t>
-      </w:r>
-      <w:r>
-        <w:rPr>
-          <w:rFonts w:ascii="Arial" w:hAnsi="Arial" w:cs="Arial"/>
-        </w:rPr>
-        <w:t xml:space="preserve"> R package. Remaining variables were analyzed with general linear mixed models and PVE was calculated as: </w:t>
-      </w:r>
-      <w:r>
-        <w:rPr>
-          <w:rFonts w:ascii="Arial" w:hAnsi="Arial" w:cs="Arial"/>
-        </w:rPr>
-        <w:t>random effect variance</w:t>
-      </w:r>
-      <w:proofErr w:type="gramStart"/>
-      <w:r>
-        <w:rPr>
-          <w:rFonts w:ascii="Arial" w:hAnsi="Arial" w:cs="Arial"/>
-        </w:rPr>
-        <w:t>/(</w:t>
-      </w:r>
-      <w:proofErr w:type="gramEnd"/>
-      <w:r>
-        <w:rPr>
-          <w:rFonts w:ascii="Arial" w:hAnsi="Arial" w:cs="Arial"/>
-        </w:rPr>
-        <w:t xml:space="preserve">random effect variance + residual variance) with the </w:t>
-      </w:r>
-      <w:proofErr w:type="spellStart"/>
-      <w:r>
-        <w:rPr>
-          <w:rFonts w:ascii="Arial" w:hAnsi="Arial" w:cs="Arial"/>
-          <w:i/>
-          <w:iCs/>
-        </w:rPr>
-        <w:t>VarCorr</w:t>
-      </w:r>
-      <w:proofErr w:type="spellEnd"/>
-      <w:r>
-        <w:rPr>
-          <w:rFonts w:ascii="Arial" w:hAnsi="Arial" w:cs="Arial"/>
-          <w:i/>
-          <w:iCs/>
-        </w:rPr>
-        <w:t>()</w:t>
+        <w:t>VarCorr()</w:t>
       </w:r>
       <w:r>
         <w:rPr>
@@ -5447,7 +5357,13 @@
         <w:rPr>
           <w:rFonts w:ascii="Arial" w:hAnsi="Arial" w:cs="Arial"/>
         </w:rPr>
-        <w:t xml:space="preserve"> R package.</w:t>
+        <w:t xml:space="preserve"> R package</w:t>
+      </w:r>
+      <w:r>
+        <w:rPr>
+          <w:rFonts w:ascii="Arial" w:hAnsi="Arial" w:cs="Arial"/>
+        </w:rPr>
+        <w:t>, as was performed for the other variables.</w:t>
       </w:r>
     </w:p>
     <w:p>

</xml_diff>